<commit_message>
Documentazione aggiornata [All Done]
</commit_message>
<xml_diff>
--- a/Documentazione-PollWeb.docx
+++ b/Documentazione-PollWeb.docx
@@ -62,455 +62,180 @@
       </w:r>
     </w:p>
     <w:p>
-      <w:pPr>
-        <w:spacing w:after="0"/>
-        <w:rPr>
-          <w:sz w:val="24"/>
-          <w:szCs w:val="24"/>
-        </w:rPr>
-      </w:pPr>
-      <w:r>
-        <w:rPr>
-          <w:sz w:val="24"/>
-          <w:szCs w:val="24"/>
-        </w:rPr>
+      <w:r>
         <w:t>Il sistema prevede tre tipologie di utenza: Admin, Responsabile e utente (per rispondere a sondaggi privati). Per rispondere ai sondaggi pubblici non c'è bisogno di effettuare l'accesso.</w:t>
       </w:r>
     </w:p>
     <w:p>
-      <w:pPr>
-        <w:spacing w:after="0"/>
-        <w:rPr>
-          <w:sz w:val="24"/>
-          <w:szCs w:val="24"/>
-        </w:rPr>
-      </w:pPr>
-      <w:r>
-        <w:rPr>
-          <w:sz w:val="24"/>
-          <w:szCs w:val="24"/>
-        </w:rPr>
+      <w:r>
         <w:t xml:space="preserve">I responsabili vengono registrati dall'amministratore e gli vengono inviate delle email con i dati di </w:t>
       </w:r>
       <w:r>
-        <w:rPr>
-          <w:sz w:val="24"/>
-          <w:szCs w:val="24"/>
-        </w:rPr>
         <w:t>accesso (</w:t>
       </w:r>
       <w:r>
-        <w:rPr>
-          <w:sz w:val="24"/>
-          <w:szCs w:val="24"/>
-        </w:rPr>
         <w:t>email e password), nel sistema è stato gestito con la scrittura di un file che simula l'email da inviare.</w:t>
       </w:r>
     </w:p>
     <w:p>
-      <w:pPr>
-        <w:spacing w:after="0"/>
-        <w:rPr>
-          <w:sz w:val="24"/>
-          <w:szCs w:val="24"/>
-        </w:rPr>
-      </w:pPr>
-      <w:r>
-        <w:rPr>
-          <w:sz w:val="24"/>
-          <w:szCs w:val="24"/>
-        </w:rPr>
+      <w:r>
         <w:t>Admin e Responsabil</w:t>
       </w:r>
       <w:r>
-        <w:rPr>
-          <w:sz w:val="24"/>
-          <w:szCs w:val="24"/>
-        </w:rPr>
         <w:t>i</w:t>
       </w:r>
       <w:r>
-        <w:rPr>
-          <w:sz w:val="24"/>
-          <w:szCs w:val="24"/>
-        </w:rPr>
         <w:t xml:space="preserve"> possono creare sondaggi ai quali vengono associati (</w:t>
       </w:r>
       <w:r>
-        <w:rPr>
-          <w:sz w:val="24"/>
-          <w:szCs w:val="24"/>
-        </w:rPr>
         <w:t>come responsabile appunto</w:t>
       </w:r>
       <w:r>
-        <w:rPr>
-          <w:sz w:val="24"/>
-          <w:szCs w:val="24"/>
-        </w:rPr>
         <w:t xml:space="preserve">). La creazione del sondaggio richiede </w:t>
       </w:r>
       <w:r>
-        <w:rPr>
-          <w:sz w:val="24"/>
-          <w:szCs w:val="24"/>
-        </w:rPr>
         <w:t>t</w:t>
       </w:r>
       <w:r>
-        <w:rPr>
-          <w:sz w:val="24"/>
-          <w:szCs w:val="24"/>
-        </w:rPr>
         <w:t>itolo, testo di apertura, testo di chiusura e se il sondaggio è pubblico o privato.</w:t>
       </w:r>
     </w:p>
     <w:p>
-      <w:pPr>
-        <w:spacing w:after="0"/>
-        <w:rPr>
-          <w:sz w:val="24"/>
-          <w:szCs w:val="24"/>
-        </w:rPr>
-      </w:pPr>
-      <w:r>
-        <w:rPr>
-          <w:sz w:val="24"/>
-          <w:szCs w:val="24"/>
-        </w:rPr>
+      <w:r>
         <w:t xml:space="preserve">Dopo aver definito il sondaggio si possono aggiungere </w:t>
       </w:r>
       <w:r>
-        <w:rPr>
-          <w:sz w:val="24"/>
-          <w:szCs w:val="24"/>
-        </w:rPr>
         <w:t>delle domande</w:t>
       </w:r>
       <w:r>
-        <w:rPr>
-          <w:sz w:val="24"/>
-          <w:szCs w:val="24"/>
-        </w:rPr>
         <w:t xml:space="preserve"> una per volta dalla schermata successiva oppure accedendo dal profilo </w:t>
       </w:r>
       <w:r>
-        <w:rPr>
-          <w:sz w:val="24"/>
-          <w:szCs w:val="24"/>
-        </w:rPr>
         <w:t>e selezionando il</w:t>
       </w:r>
       <w:r>
-        <w:rPr>
-          <w:sz w:val="24"/>
-          <w:szCs w:val="24"/>
-        </w:rPr>
         <w:t xml:space="preserve"> sondaggio</w:t>
       </w:r>
       <w:r>
-        <w:rPr>
-          <w:sz w:val="24"/>
-          <w:szCs w:val="24"/>
-        </w:rPr>
         <w:t xml:space="preserve"> che si stava creando</w:t>
       </w:r>
       <w:r>
-        <w:rPr>
-          <w:sz w:val="24"/>
-          <w:szCs w:val="24"/>
-        </w:rPr>
         <w:t>.</w:t>
       </w:r>
     </w:p>
     <w:p>
-      <w:pPr>
-        <w:spacing w:after="0"/>
-        <w:rPr>
-          <w:sz w:val="24"/>
-          <w:szCs w:val="24"/>
-        </w:rPr>
-      </w:pPr>
-      <w:r>
-        <w:rPr>
-          <w:sz w:val="24"/>
-          <w:szCs w:val="24"/>
-        </w:rPr>
+      <w:r>
         <w:t>Fin quando il sondaggio non viene pubblicato le domande possono essere ancora modificate, cancellate e riordinate.</w:t>
       </w:r>
     </w:p>
     <w:p>
-      <w:pPr>
-        <w:spacing w:after="0"/>
-        <w:rPr>
-          <w:sz w:val="24"/>
-          <w:szCs w:val="24"/>
-        </w:rPr>
-      </w:pPr>
-      <w:r>
-        <w:rPr>
-          <w:sz w:val="24"/>
-          <w:szCs w:val="24"/>
-        </w:rPr>
+      <w:r>
         <w:t>Ogni domanda ha degli input propri che ne permettono la creazione</w:t>
       </w:r>
       <w:r>
-        <w:rPr>
-          <w:sz w:val="24"/>
-          <w:szCs w:val="24"/>
-        </w:rPr>
         <w:t>:</w:t>
       </w:r>
       <w:r>
-        <w:rPr>
-          <w:sz w:val="24"/>
-          <w:szCs w:val="24"/>
-        </w:rPr>
         <w:br/>
         <w:t xml:space="preserve">testo della domanda, note, obbligo (se la domanda non è opzionale), tipo di domanda (testo breve, testo lungo, data, numero, scelta multipla/singola) e un intervallo di minimo e massimo (gestito in base alla tipologia della domanda). In più sono numerate e hanno un codice univoco, gestiti entrambi in modo automatico. </w:t>
       </w:r>
     </w:p>
     <w:p>
-      <w:pPr>
-        <w:spacing w:after="0"/>
-        <w:rPr>
-          <w:sz w:val="24"/>
-          <w:szCs w:val="24"/>
-        </w:rPr>
-      </w:pPr>
-      <w:r>
-        <w:rPr>
-          <w:sz w:val="24"/>
-          <w:szCs w:val="24"/>
-        </w:rPr>
+      <w:r>
         <w:t>Quando un utente crea un sondaggio privato</w:t>
       </w:r>
       <w:r>
-        <w:rPr>
-          <w:sz w:val="24"/>
-          <w:szCs w:val="24"/>
-        </w:rPr>
         <w:t xml:space="preserve"> </w:t>
       </w:r>
       <w:r>
-        <w:rPr>
-          <w:sz w:val="24"/>
-          <w:szCs w:val="24"/>
-        </w:rPr>
         <w:t xml:space="preserve">(riservato) può creare nuovi utenti che potranno rispondere ad esso. Nella creazione dell'utente viene inserita l'email, nome e password sono generati dal sistema. Il nome viene creato in base all'email </w:t>
       </w:r>
       <w:r>
-        <w:rPr>
-          <w:sz w:val="24"/>
-          <w:szCs w:val="24"/>
-        </w:rPr>
         <w:t>eliminando</w:t>
       </w:r>
       <w:r>
-        <w:rPr>
-          <w:sz w:val="24"/>
-          <w:szCs w:val="24"/>
-        </w:rPr>
         <w:t xml:space="preserve"> la parte successiva alla @, dato che è mancante la parte del profilo utente non aveva nessuna utilità creare un nome. La password </w:t>
       </w:r>
       <w:r>
-        <w:rPr>
-          <w:sz w:val="24"/>
-          <w:szCs w:val="24"/>
-        </w:rPr>
         <w:t xml:space="preserve">invece </w:t>
       </w:r>
       <w:r>
-        <w:rPr>
-          <w:sz w:val="24"/>
-          <w:szCs w:val="24"/>
-        </w:rPr>
         <w:t>viene generata automaticamente per garantire all'utente la riservatezza dei sui dati.</w:t>
       </w:r>
       <w:r>
-        <w:rPr>
-          <w:sz w:val="24"/>
-          <w:szCs w:val="24"/>
-        </w:rPr>
         <w:t xml:space="preserve"> </w:t>
       </w:r>
       <w:r>
-        <w:rPr>
-          <w:sz w:val="24"/>
-          <w:szCs w:val="24"/>
-        </w:rPr>
         <w:t>Un utente che viene creato per rispondere ad un sondaggio potrà rispondere solo allo stesso</w:t>
       </w:r>
       <w:r>
-        <w:rPr>
-          <w:sz w:val="24"/>
-          <w:szCs w:val="24"/>
-        </w:rPr>
         <w:t xml:space="preserve"> </w:t>
       </w:r>
       <w:r>
-        <w:rPr>
-          <w:sz w:val="24"/>
-          <w:szCs w:val="24"/>
-        </w:rPr>
         <w:t xml:space="preserve">o ad altri </w:t>
       </w:r>
       <w:r>
-        <w:rPr>
-          <w:sz w:val="24"/>
-          <w:szCs w:val="24"/>
-        </w:rPr>
         <w:t>aperti a tutti</w:t>
       </w:r>
       <w:r>
-        <w:rPr>
-          <w:sz w:val="24"/>
-          <w:szCs w:val="24"/>
-        </w:rPr>
         <w:t>.</w:t>
       </w:r>
     </w:p>
     <w:p>
-      <w:pPr>
-        <w:spacing w:after="0"/>
-        <w:rPr>
-          <w:sz w:val="24"/>
-          <w:szCs w:val="24"/>
-        </w:rPr>
-      </w:pPr>
-      <w:r>
-        <w:rPr>
-          <w:sz w:val="24"/>
-          <w:szCs w:val="24"/>
-        </w:rPr>
+      <w:r>
         <w:t>L'URL del sondaggio non viene mostrat</w:t>
       </w:r>
       <w:r>
-        <w:rPr>
-          <w:sz w:val="24"/>
-          <w:szCs w:val="24"/>
-        </w:rPr>
         <w:t>o</w:t>
       </w:r>
       <w:r>
-        <w:rPr>
-          <w:sz w:val="24"/>
-          <w:szCs w:val="24"/>
-        </w:rPr>
         <w:t xml:space="preserve"> al responsabile, esso potrà reperire l'indirizzo del sondaggio dal proprio profilo</w:t>
       </w:r>
       <w:r>
-        <w:rPr>
-          <w:sz w:val="24"/>
-          <w:szCs w:val="24"/>
-        </w:rPr>
         <w:t xml:space="preserve"> o</w:t>
       </w:r>
       <w:r>
-        <w:rPr>
-          <w:sz w:val="24"/>
-          <w:szCs w:val="24"/>
-        </w:rPr>
         <w:t xml:space="preserve"> nel caso in cui il sondaggio sia privato</w:t>
       </w:r>
       <w:r>
-        <w:rPr>
-          <w:sz w:val="24"/>
-          <w:szCs w:val="24"/>
-        </w:rPr>
         <w:t>,</w:t>
       </w:r>
       <w:r>
-        <w:rPr>
-          <w:sz w:val="24"/>
-          <w:szCs w:val="24"/>
-        </w:rPr>
         <w:t xml:space="preserve"> l'</w:t>
       </w:r>
       <w:r>
-        <w:rPr>
-          <w:sz w:val="24"/>
-          <w:szCs w:val="24"/>
-        </w:rPr>
         <w:t>URL</w:t>
       </w:r>
       <w:r>
-        <w:rPr>
-          <w:sz w:val="24"/>
-          <w:szCs w:val="24"/>
-        </w:rPr>
         <w:t xml:space="preserve"> viene inviat</w:t>
       </w:r>
       <w:r>
-        <w:rPr>
-          <w:sz w:val="24"/>
-          <w:szCs w:val="24"/>
-        </w:rPr>
         <w:t>o</w:t>
       </w:r>
       <w:r>
-        <w:rPr>
-          <w:sz w:val="24"/>
-          <w:szCs w:val="24"/>
-        </w:rPr>
         <w:t xml:space="preserve"> per email al nuovo utente </w:t>
       </w:r>
       <w:r>
-        <w:rPr>
-          <w:sz w:val="24"/>
-          <w:szCs w:val="24"/>
-        </w:rPr>
         <w:t>registrato (</w:t>
       </w:r>
       <w:r>
-        <w:rPr>
-          <w:sz w:val="24"/>
-          <w:szCs w:val="24"/>
-        </w:rPr>
         <w:t>scritta su un file)</w:t>
       </w:r>
       <w:r>
-        <w:rPr>
-          <w:sz w:val="24"/>
-          <w:szCs w:val="24"/>
-        </w:rPr>
         <w:t>.</w:t>
       </w:r>
     </w:p>
     <w:p>
-      <w:pPr>
-        <w:spacing w:after="0"/>
-        <w:rPr>
-          <w:sz w:val="24"/>
-          <w:szCs w:val="24"/>
-        </w:rPr>
-      </w:pPr>
-      <w:r>
-        <w:rPr>
-          <w:sz w:val="24"/>
-          <w:szCs w:val="24"/>
-        </w:rPr>
+      <w:r>
         <w:t xml:space="preserve">La gestione dell'URL non è stata completata, dovrebbe reindirizzare l'utente al link base per </w:t>
       </w:r>
       <w:r>
-        <w:rPr>
-          <w:sz w:val="24"/>
-          <w:szCs w:val="24"/>
-        </w:rPr>
         <w:t>rispondere</w:t>
       </w:r>
       <w:r>
-        <w:rPr>
-          <w:sz w:val="24"/>
-          <w:szCs w:val="24"/>
-        </w:rPr>
         <w:t xml:space="preserve"> al sondaggio</w:t>
       </w:r>
       <w:r>
-        <w:rPr>
-          <w:sz w:val="24"/>
-          <w:szCs w:val="24"/>
-        </w:rPr>
         <w:t xml:space="preserve"> (es: URL reindirizza a </w:t>
       </w:r>
       <w:r>
@@ -521,105 +246,49 @@
         <w:t>http://localhost:8080/rispondisondaggio?id=29</w:t>
       </w:r>
       <w:r>
-        <w:rPr>
-          <w:sz w:val="24"/>
-          <w:szCs w:val="24"/>
-        </w:rPr>
         <w:t>)</w:t>
       </w:r>
       <w:r>
-        <w:rPr>
-          <w:sz w:val="24"/>
-          <w:szCs w:val="24"/>
-        </w:rPr>
         <w:t>.</w:t>
       </w:r>
     </w:p>
     <w:p>
-      <w:pPr>
-        <w:spacing w:after="0"/>
-        <w:rPr>
-          <w:sz w:val="24"/>
-          <w:szCs w:val="24"/>
-        </w:rPr>
-      </w:pPr>
-      <w:r>
-        <w:rPr>
-          <w:sz w:val="24"/>
-          <w:szCs w:val="24"/>
-        </w:rPr>
+      <w:r>
         <w:t>Nei sondaggi privati l'utente può rispondere soltanto una volta al sondaggio.</w:t>
       </w:r>
     </w:p>
     <w:p>
-      <w:pPr>
-        <w:spacing w:after="0"/>
-        <w:rPr>
-          <w:sz w:val="24"/>
-          <w:szCs w:val="24"/>
-        </w:rPr>
-      </w:pPr>
-      <w:r>
-        <w:rPr>
-          <w:sz w:val="24"/>
-          <w:szCs w:val="24"/>
-        </w:rPr>
+      <w:r>
         <w:t>Una volta che l'utente tenta di inviare le risposte del sondaggio compilato verranno effettuati controlli di validità prima su client e poi su server e in caso di errore si dovrà ripetere la procedura con input validi altrimenti non sarà possibile rispondere</w:t>
       </w:r>
       <w:r>
-        <w:rPr>
-          <w:sz w:val="24"/>
-          <w:szCs w:val="24"/>
-        </w:rPr>
-        <w:t xml:space="preserve"> fin quando saranno corretti. </w:t>
-      </w:r>
-      <w:r>
-        <w:rPr>
-          <w:sz w:val="24"/>
-          <w:szCs w:val="24"/>
-        </w:rPr>
+        <w:t xml:space="preserve"> fin quando </w:t>
+      </w:r>
+      <w:r>
+        <w:t xml:space="preserve">quest’ultimi non </w:t>
+      </w:r>
+      <w:r>
+        <w:t xml:space="preserve">saranno corretti. </w:t>
+      </w:r>
+      <w:r>
         <w:t>Il responsabile può chiudere in qualsiasi momento il sondaggio inibendone l'uso agli altri partecipanti</w:t>
       </w:r>
       <w:r>
-        <w:rPr>
-          <w:sz w:val="24"/>
-          <w:szCs w:val="24"/>
-        </w:rPr>
         <w:t>.</w:t>
       </w:r>
       <w:r>
-        <w:rPr>
-          <w:sz w:val="24"/>
-          <w:szCs w:val="24"/>
-        </w:rPr>
         <w:t xml:space="preserve"> </w:t>
       </w:r>
       <w:r>
-        <w:rPr>
-          <w:sz w:val="24"/>
-          <w:szCs w:val="24"/>
-        </w:rPr>
         <w:t xml:space="preserve">Il responsabile può esportare i dati </w:t>
       </w:r>
       <w:r>
-        <w:rPr>
-          <w:sz w:val="24"/>
-          <w:szCs w:val="24"/>
-        </w:rPr>
         <w:t xml:space="preserve">in CSV </w:t>
       </w:r>
       <w:r>
-        <w:rPr>
-          <w:sz w:val="24"/>
-          <w:szCs w:val="24"/>
-        </w:rPr>
         <w:t>o visualizzare le risposte</w:t>
       </w:r>
       <w:r>
-        <w:rPr>
-          <w:sz w:val="24"/>
-          <w:szCs w:val="24"/>
-        </w:rPr>
         <w:t xml:space="preserve"> per ogni sondaggio.</w:t>
       </w:r>
     </w:p>
@@ -633,60 +302,48 @@
           <w:szCs w:val="36"/>
         </w:rPr>
       </w:pPr>
-      <w:proofErr w:type="spellStart"/>
       <w:r>
         <w:rPr>
           <w:sz w:val="36"/>
           <w:szCs w:val="36"/>
         </w:rPr>
+        <w:t>Screenshot del sito</w:t>
+      </w:r>
+    </w:p>
+    <w:p>
+      <w:pPr>
+        <w:jc w:val="center"/>
+        <w:rPr>
+          <w:b/>
+          <w:bCs/>
+        </w:rPr>
+      </w:pPr>
+      <w:r>
+        <w:rPr>
+          <w:b/>
+          <w:bCs/>
+        </w:rPr>
+        <w:t>Home:</w:t>
+      </w:r>
+    </w:p>
+    <w:p>
+      <w:pPr>
+        <w:jc w:val="center"/>
+        <w:rPr>
+          <w:b/>
+          <w:bCs/>
+        </w:rPr>
+      </w:pPr>
+    </w:p>
+    <w:p>
+      <w:pPr>
+        <w:jc w:val="center"/>
+      </w:pPr>
+      <w:r>
+        <w:rPr>
+          <w:noProof/>
+        </w:rPr>
         <w:lastRenderedPageBreak/>
-        <w:t>Screenshot</w:t>
-      </w:r>
-      <w:proofErr w:type="spellEnd"/>
-      <w:r>
-        <w:rPr>
-          <w:sz w:val="36"/>
-          <w:szCs w:val="36"/>
-        </w:rPr>
-        <w:t xml:space="preserve"> del sito</w:t>
-      </w:r>
-    </w:p>
-    <w:p>
-      <w:pPr>
-        <w:spacing w:after="0"/>
-        <w:jc w:val="center"/>
-        <w:rPr>
-          <w:b/>
-          <w:bCs/>
-          <w:sz w:val="24"/>
-          <w:szCs w:val="24"/>
-        </w:rPr>
-      </w:pPr>
-      <w:r>
-        <w:rPr>
-          <w:b/>
-          <w:bCs/>
-          <w:sz w:val="24"/>
-          <w:szCs w:val="24"/>
-        </w:rPr>
-        <w:t>Home:</w:t>
-      </w:r>
-    </w:p>
-    <w:p>
-      <w:pPr>
-        <w:spacing w:after="0"/>
-        <w:jc w:val="center"/>
-        <w:rPr>
-          <w:sz w:val="24"/>
-          <w:szCs w:val="24"/>
-        </w:rPr>
-      </w:pPr>
-      <w:r>
-        <w:rPr>
-          <w:noProof/>
-          <w:sz w:val="24"/>
-          <w:szCs w:val="24"/>
-        </w:rPr>
         <w:drawing>
           <wp:inline distT="0" distB="0" distL="0" distR="0" wp14:anchorId="78C80156" wp14:editId="64518B53">
             <wp:extent cx="5006340" cy="3682968"/>
@@ -739,84 +396,203 @@
     </w:p>
     <w:p>
       <w:pPr>
-        <w:spacing w:after="0"/>
-        <w:jc w:val="center"/>
-        <w:rPr>
-          <w:sz w:val="24"/>
-          <w:szCs w:val="24"/>
-        </w:rPr>
-      </w:pPr>
-      <w:r>
-        <w:rPr>
-          <w:sz w:val="24"/>
-          <w:szCs w:val="24"/>
-        </w:rPr>
-        <w:t xml:space="preserve">La homepage presenta un bottone che permette la creazione di sondaggi, se si è autenticati come ADMIN o RESPONSABILE porta alla creazione di un sondaggio altrimenti reindirizza </w:t>
-      </w:r>
-      <w:proofErr w:type="gramStart"/>
-      <w:r>
-        <w:rPr>
-          <w:sz w:val="24"/>
-          <w:szCs w:val="24"/>
-        </w:rPr>
-        <w:t>alla login</w:t>
-      </w:r>
-      <w:proofErr w:type="gramEnd"/>
-      <w:r>
-        <w:rPr>
-          <w:sz w:val="24"/>
-          <w:szCs w:val="24"/>
-        </w:rPr>
-        <w:t>. Poi sono presenti dei sondaggi e sotto di essi un bottone che permette di mostrare tutti i sondaggi a cui è possibile rispondere (solo quelli pubblici).</w:t>
-      </w:r>
-    </w:p>
-    <w:p>
-      <w:pPr>
-        <w:spacing w:after="0"/>
-        <w:rPr>
-          <w:sz w:val="24"/>
-          <w:szCs w:val="24"/>
-        </w:rPr>
-      </w:pPr>
-    </w:p>
-    <w:p>
-      <w:pPr>
-        <w:spacing w:after="0"/>
-        <w:jc w:val="center"/>
-        <w:rPr>
-          <w:b/>
-          <w:bCs/>
-          <w:sz w:val="24"/>
-          <w:szCs w:val="24"/>
-        </w:rPr>
-      </w:pPr>
-      <w:r>
-        <w:rPr>
-          <w:b/>
-          <w:bCs/>
-          <w:sz w:val="24"/>
-          <w:szCs w:val="24"/>
+        <w:jc w:val="center"/>
+      </w:pPr>
+    </w:p>
+    <w:p>
+      <w:pPr>
+        <w:jc w:val="center"/>
+      </w:pPr>
+      <w:r>
+        <w:t xml:space="preserve">La homepage presenta un bottone che permette la creazione di sondaggi, se si è autenticati come ADMIN o RESPONSABILE porta alla creazione di un sondaggio altrimenti reindirizza alla </w:t>
+      </w:r>
+      <w:r>
+        <w:t xml:space="preserve">pagina di </w:t>
+      </w:r>
+      <w:r>
+        <w:t xml:space="preserve">login. </w:t>
+      </w:r>
+      <w:r>
+        <w:t xml:space="preserve">La home nella parte bassa mostra i sondaggi che risultano essere aperti e soprattutto pubblici essendo la pagina iniziale destinata all’utilizzo degli utenti non registrati al sistema. I sondaggi privati risultano essere accessibili quindi sono tramite un “url” specifico che viene comunicato privatamente. </w:t>
+      </w:r>
+    </w:p>
+    <w:p/>
+    <w:p>
+      <w:pPr>
+        <w:jc w:val="center"/>
+        <w:rPr>
+          <w:b/>
+          <w:bCs/>
+        </w:rPr>
+      </w:pPr>
+    </w:p>
+    <w:p>
+      <w:pPr>
+        <w:jc w:val="center"/>
+        <w:rPr>
+          <w:b/>
+          <w:bCs/>
+        </w:rPr>
+      </w:pPr>
+    </w:p>
+    <w:p>
+      <w:pPr>
+        <w:jc w:val="center"/>
+        <w:rPr>
+          <w:b/>
+          <w:bCs/>
+        </w:rPr>
+      </w:pPr>
+    </w:p>
+    <w:p>
+      <w:pPr>
+        <w:jc w:val="center"/>
+        <w:rPr>
+          <w:b/>
+          <w:bCs/>
+        </w:rPr>
+      </w:pPr>
+    </w:p>
+    <w:p>
+      <w:pPr>
+        <w:jc w:val="center"/>
+        <w:rPr>
+          <w:b/>
+          <w:bCs/>
+        </w:rPr>
+      </w:pPr>
+    </w:p>
+    <w:p>
+      <w:pPr>
+        <w:jc w:val="center"/>
+        <w:rPr>
+          <w:b/>
+          <w:bCs/>
+        </w:rPr>
+      </w:pPr>
+    </w:p>
+    <w:p>
+      <w:pPr>
+        <w:jc w:val="center"/>
+        <w:rPr>
+          <w:b/>
+          <w:bCs/>
+        </w:rPr>
+      </w:pPr>
+    </w:p>
+    <w:p>
+      <w:pPr>
+        <w:jc w:val="center"/>
+        <w:rPr>
+          <w:b/>
+          <w:bCs/>
+        </w:rPr>
+      </w:pPr>
+    </w:p>
+    <w:p>
+      <w:pPr>
+        <w:jc w:val="center"/>
+        <w:rPr>
+          <w:b/>
+          <w:bCs/>
+        </w:rPr>
+      </w:pPr>
+    </w:p>
+    <w:p>
+      <w:pPr>
+        <w:jc w:val="center"/>
+        <w:rPr>
+          <w:b/>
+          <w:bCs/>
+        </w:rPr>
+      </w:pPr>
+    </w:p>
+    <w:p>
+      <w:pPr>
+        <w:jc w:val="center"/>
+        <w:rPr>
+          <w:b/>
+          <w:bCs/>
+        </w:rPr>
+      </w:pPr>
+    </w:p>
+    <w:p>
+      <w:pPr>
+        <w:jc w:val="center"/>
+        <w:rPr>
+          <w:b/>
+          <w:bCs/>
+        </w:rPr>
+      </w:pPr>
+    </w:p>
+    <w:p>
+      <w:pPr>
+        <w:jc w:val="center"/>
+        <w:rPr>
+          <w:b/>
+          <w:bCs/>
+        </w:rPr>
+      </w:pPr>
+    </w:p>
+    <w:p>
+      <w:pPr>
+        <w:jc w:val="center"/>
+        <w:rPr>
+          <w:b/>
+          <w:bCs/>
+        </w:rPr>
+      </w:pPr>
+    </w:p>
+    <w:p>
+      <w:pPr>
+        <w:jc w:val="center"/>
+        <w:rPr>
+          <w:b/>
+          <w:bCs/>
+        </w:rPr>
+      </w:pPr>
+    </w:p>
+    <w:p>
+      <w:pPr>
+        <w:jc w:val="center"/>
+        <w:rPr>
+          <w:b/>
+          <w:bCs/>
+        </w:rPr>
+      </w:pPr>
+    </w:p>
+    <w:p>
+      <w:pPr>
+        <w:jc w:val="center"/>
+        <w:rPr>
+          <w:b/>
+          <w:bCs/>
+        </w:rPr>
+      </w:pPr>
+      <w:r>
+        <w:rPr>
+          <w:b/>
+          <w:bCs/>
         </w:rPr>
         <w:t>Login:</w:t>
       </w:r>
     </w:p>
     <w:p>
       <w:pPr>
-        <w:spacing w:after="0"/>
-        <w:jc w:val="center"/>
-        <w:rPr>
-          <w:sz w:val="24"/>
-          <w:szCs w:val="24"/>
-        </w:rPr>
+        <w:jc w:val="center"/>
+      </w:pPr>
+    </w:p>
+    <w:p>
+      <w:pPr>
+        <w:jc w:val="center"/>
       </w:pPr>
       <w:r>
         <w:rPr>
           <w:b/>
           <w:bCs/>
           <w:noProof/>
-          <w:sz w:val="24"/>
-          <w:szCs w:val="24"/>
-        </w:rPr>
+        </w:rPr>
+        <w:lastRenderedPageBreak/>
         <w:drawing>
           <wp:inline distT="0" distB="0" distL="0" distR="0" wp14:anchorId="37D39DF5" wp14:editId="4C5FA1DC">
             <wp:extent cx="4107180" cy="2971696"/>
@@ -869,88 +645,282 @@
     </w:p>
     <w:p>
       <w:pPr>
-        <w:spacing w:after="0"/>
-        <w:jc w:val="center"/>
-        <w:rPr>
-          <w:sz w:val="24"/>
-          <w:szCs w:val="24"/>
-        </w:rPr>
-      </w:pPr>
-      <w:r>
-        <w:rPr>
-          <w:sz w:val="24"/>
-          <w:szCs w:val="24"/>
-        </w:rPr>
+        <w:jc w:val="center"/>
+      </w:pPr>
+    </w:p>
+    <w:p>
+      <w:pPr>
+        <w:jc w:val="center"/>
+      </w:pPr>
+      <w:r>
         <w:t>La pagina di login permette di effettuare l’accesso al sito, vi si può arrivare tramite il bottone</w:t>
       </w:r>
       <w:r>
-        <w:rPr>
-          <w:sz w:val="24"/>
-          <w:szCs w:val="24"/>
-        </w:rPr>
         <w:t xml:space="preserve"> </w:t>
       </w:r>
       <w:r>
-        <w:rPr>
-          <w:sz w:val="24"/>
-          <w:szCs w:val="24"/>
-        </w:rPr>
-        <w:t>profilo presente nell’</w:t>
-      </w:r>
-      <w:proofErr w:type="spellStart"/>
-      <w:r>
-        <w:rPr>
-          <w:sz w:val="24"/>
-          <w:szCs w:val="24"/>
-        </w:rPr>
-        <w:t>header</w:t>
-      </w:r>
-      <w:proofErr w:type="spellEnd"/>
-      <w:r>
-        <w:rPr>
-          <w:sz w:val="24"/>
-          <w:szCs w:val="24"/>
-        </w:rPr>
-        <w:t xml:space="preserve"> o per vari reindirizzamenti.</w:t>
-      </w:r>
-    </w:p>
-    <w:p>
-      <w:pPr>
-        <w:spacing w:after="0"/>
-        <w:jc w:val="center"/>
-        <w:rPr>
-          <w:b/>
-          <w:bCs/>
-          <w:sz w:val="24"/>
-          <w:szCs w:val="24"/>
-        </w:rPr>
-      </w:pPr>
-      <w:r>
-        <w:rPr>
-          <w:b/>
-          <w:bCs/>
-          <w:sz w:val="24"/>
-          <w:szCs w:val="24"/>
+        <w:t xml:space="preserve">profilo presente nell’header o </w:t>
+      </w:r>
+      <w:r>
+        <w:t>quando si tenta di accedere a zone “ristrette” che richiedono come requisito l’accesso. Lato Server vengono effettuati i controlli in input e FreeMarker aiuta nel “</w:t>
+      </w:r>
+      <w:r>
+        <w:t>input sanitization</w:t>
+      </w:r>
+      <w:r>
+        <w:t>”. Le password vengono hashate con codifica “MD5” solo per evitare che le password siano leggibili in chiaro (La tecnologia risulta comunque essere obsoleta in fattore sicurezza)</w:t>
+      </w:r>
+    </w:p>
+    <w:p>
+      <w:pPr>
+        <w:jc w:val="center"/>
+        <w:rPr>
+          <w:b/>
+          <w:bCs/>
+        </w:rPr>
+      </w:pPr>
+    </w:p>
+    <w:p>
+      <w:pPr>
+        <w:jc w:val="center"/>
+        <w:rPr>
+          <w:b/>
+          <w:bCs/>
+        </w:rPr>
+      </w:pPr>
+    </w:p>
+    <w:p>
+      <w:pPr>
+        <w:jc w:val="center"/>
+        <w:rPr>
+          <w:b/>
+          <w:bCs/>
+        </w:rPr>
+      </w:pPr>
+    </w:p>
+    <w:p>
+      <w:pPr>
+        <w:jc w:val="center"/>
+        <w:rPr>
+          <w:b/>
+          <w:bCs/>
+        </w:rPr>
+      </w:pPr>
+    </w:p>
+    <w:p>
+      <w:pPr>
+        <w:jc w:val="center"/>
+        <w:rPr>
+          <w:b/>
+          <w:bCs/>
+        </w:rPr>
+      </w:pPr>
+    </w:p>
+    <w:p>
+      <w:pPr>
+        <w:jc w:val="center"/>
+        <w:rPr>
+          <w:b/>
+          <w:bCs/>
+        </w:rPr>
+      </w:pPr>
+    </w:p>
+    <w:p>
+      <w:pPr>
+        <w:jc w:val="center"/>
+        <w:rPr>
+          <w:b/>
+          <w:bCs/>
+        </w:rPr>
+      </w:pPr>
+    </w:p>
+    <w:p>
+      <w:pPr>
+        <w:jc w:val="center"/>
+        <w:rPr>
+          <w:b/>
+          <w:bCs/>
+        </w:rPr>
+      </w:pPr>
+    </w:p>
+    <w:p>
+      <w:pPr>
+        <w:jc w:val="center"/>
+        <w:rPr>
+          <w:b/>
+          <w:bCs/>
+        </w:rPr>
+      </w:pPr>
+    </w:p>
+    <w:p>
+      <w:pPr>
+        <w:jc w:val="center"/>
+        <w:rPr>
+          <w:b/>
+          <w:bCs/>
+        </w:rPr>
+      </w:pPr>
+    </w:p>
+    <w:p>
+      <w:pPr>
+        <w:jc w:val="center"/>
+        <w:rPr>
+          <w:b/>
+          <w:bCs/>
+        </w:rPr>
+      </w:pPr>
+    </w:p>
+    <w:p>
+      <w:pPr>
+        <w:jc w:val="center"/>
+        <w:rPr>
+          <w:b/>
+          <w:bCs/>
+        </w:rPr>
+      </w:pPr>
+    </w:p>
+    <w:p>
+      <w:pPr>
+        <w:jc w:val="center"/>
+        <w:rPr>
+          <w:b/>
+          <w:bCs/>
+        </w:rPr>
+      </w:pPr>
+    </w:p>
+    <w:p>
+      <w:pPr>
+        <w:jc w:val="center"/>
+        <w:rPr>
+          <w:b/>
+          <w:bCs/>
+        </w:rPr>
+      </w:pPr>
+    </w:p>
+    <w:p>
+      <w:pPr>
+        <w:jc w:val="center"/>
+        <w:rPr>
+          <w:b/>
+          <w:bCs/>
+        </w:rPr>
+      </w:pPr>
+    </w:p>
+    <w:p>
+      <w:pPr>
+        <w:jc w:val="center"/>
+        <w:rPr>
+          <w:b/>
+          <w:bCs/>
+        </w:rPr>
+      </w:pPr>
+    </w:p>
+    <w:p>
+      <w:pPr>
+        <w:jc w:val="center"/>
+        <w:rPr>
+          <w:b/>
+          <w:bCs/>
+        </w:rPr>
+      </w:pPr>
+    </w:p>
+    <w:p>
+      <w:pPr>
+        <w:jc w:val="center"/>
+        <w:rPr>
+          <w:b/>
+          <w:bCs/>
+        </w:rPr>
+      </w:pPr>
+    </w:p>
+    <w:p>
+      <w:pPr>
+        <w:jc w:val="center"/>
+        <w:rPr>
+          <w:b/>
+          <w:bCs/>
+        </w:rPr>
+      </w:pPr>
+    </w:p>
+    <w:p>
+      <w:pPr>
+        <w:jc w:val="center"/>
+        <w:rPr>
+          <w:b/>
+          <w:bCs/>
+        </w:rPr>
+      </w:pPr>
+    </w:p>
+    <w:p>
+      <w:pPr>
+        <w:jc w:val="center"/>
+        <w:rPr>
+          <w:b/>
+          <w:bCs/>
+        </w:rPr>
+      </w:pPr>
+    </w:p>
+    <w:p>
+      <w:pPr>
+        <w:jc w:val="center"/>
+        <w:rPr>
+          <w:b/>
+          <w:bCs/>
+        </w:rPr>
+      </w:pPr>
+    </w:p>
+    <w:p>
+      <w:pPr>
+        <w:jc w:val="center"/>
+        <w:rPr>
+          <w:b/>
+          <w:bCs/>
+        </w:rPr>
+      </w:pPr>
+    </w:p>
+    <w:p>
+      <w:pPr>
+        <w:jc w:val="center"/>
+        <w:rPr>
+          <w:b/>
+          <w:bCs/>
+        </w:rPr>
+      </w:pPr>
+    </w:p>
+    <w:p>
+      <w:pPr>
+        <w:jc w:val="center"/>
+        <w:rPr>
+          <w:b/>
+          <w:bCs/>
+        </w:rPr>
+      </w:pPr>
+      <w:r>
+        <w:rPr>
+          <w:b/>
+          <w:bCs/>
+        </w:rPr>
+        <w:t>Profilo:</w:t>
+      </w:r>
+    </w:p>
+    <w:p>
+      <w:pPr>
+        <w:jc w:val="center"/>
+        <w:rPr>
+          <w:b/>
+          <w:bCs/>
+        </w:rPr>
+      </w:pPr>
+    </w:p>
+    <w:p>
+      <w:pPr>
+        <w:jc w:val="center"/>
+      </w:pPr>
+      <w:r>
+        <w:rPr>
+          <w:noProof/>
         </w:rPr>
         <w:lastRenderedPageBreak/>
-        <w:t>Profilo:</w:t>
-      </w:r>
-    </w:p>
-    <w:p>
-      <w:pPr>
-        <w:spacing w:after="0"/>
-        <w:jc w:val="center"/>
-        <w:rPr>
-          <w:sz w:val="24"/>
-          <w:szCs w:val="24"/>
-        </w:rPr>
-      </w:pPr>
-      <w:r>
-        <w:rPr>
-          <w:noProof/>
-          <w:sz w:val="24"/>
-          <w:szCs w:val="24"/>
-        </w:rPr>
         <w:drawing>
           <wp:inline distT="0" distB="0" distL="0" distR="0" wp14:anchorId="2CACB7B3" wp14:editId="2B35A4AC">
             <wp:extent cx="5113020" cy="7124700"/>
@@ -1003,67 +973,31 @@
     </w:p>
     <w:p>
       <w:pPr>
-        <w:spacing w:after="0"/>
-        <w:jc w:val="center"/>
-        <w:rPr>
-          <w:sz w:val="24"/>
-          <w:szCs w:val="24"/>
-        </w:rPr>
-      </w:pPr>
-      <w:r>
-        <w:rPr>
-          <w:sz w:val="24"/>
-          <w:szCs w:val="24"/>
-        </w:rPr>
-        <w:t xml:space="preserve">Questo </w:t>
-      </w:r>
-      <w:proofErr w:type="spellStart"/>
-      <w:r>
-        <w:rPr>
-          <w:sz w:val="24"/>
-          <w:szCs w:val="24"/>
-        </w:rPr>
-        <w:t>screenshot</w:t>
-      </w:r>
-      <w:proofErr w:type="spellEnd"/>
-      <w:r>
-        <w:rPr>
-          <w:sz w:val="24"/>
-          <w:szCs w:val="24"/>
-        </w:rPr>
-        <w:t xml:space="preserve"> rappresenta il profilo dell’ADMIN che rispetto a quello del RESPONSABILE presenta anche l’aggiunta di nuovi RESPONSABILI. Da qui è possibile aggiungere nuovi sondaggi, completare i sondaggi che si stanno creando, chiudere quelli in corso e visualizzare le risposte di quelli completati.</w:t>
-      </w:r>
-    </w:p>
-    <w:p>
-      <w:pPr>
-        <w:spacing w:after="0"/>
-        <w:rPr>
-          <w:sz w:val="24"/>
-          <w:szCs w:val="24"/>
-        </w:rPr>
-      </w:pPr>
-    </w:p>
-    <w:p>
-      <w:pPr>
-        <w:spacing w:after="0"/>
-        <w:rPr>
-          <w:sz w:val="24"/>
-          <w:szCs w:val="24"/>
-        </w:rPr>
-      </w:pPr>
-    </w:p>
-    <w:p>
-      <w:pPr>
-        <w:spacing w:after="0"/>
-        <w:rPr>
-          <w:sz w:val="24"/>
-          <w:szCs w:val="24"/>
-        </w:rPr>
-      </w:pPr>
-    </w:p>
-    <w:p>
-      <w:pPr>
-        <w:spacing w:after="0"/>
+        <w:jc w:val="center"/>
+      </w:pPr>
+    </w:p>
+    <w:p>
+      <w:pPr>
+        <w:jc w:val="center"/>
+      </w:pPr>
+      <w:r>
+        <w:t>Questo screenshot rappresenta il profilo dell’ADMIN che rispetto a quello del RESPONSABILE presenta anche l’aggiunta di nuovi RESPONSABILI</w:t>
+      </w:r>
+      <w:r>
+        <w:t xml:space="preserve"> all’interno del sistema</w:t>
+      </w:r>
+      <w:r>
+        <w:t>. Da qui è possibile aggiungere nuovi sondaggi, completare i sondaggi che si stanno creando, chiudere quelli in corso e visualizzare le risposte di quelli completati.</w:t>
+      </w:r>
+      <w:r>
+        <w:t xml:space="preserve"> </w:t>
+      </w:r>
+    </w:p>
+    <w:p/>
+    <w:p/>
+    <w:p/>
+    <w:p>
+      <w:pPr>
         <w:rPr>
           <w:noProof/>
         </w:rPr>
@@ -1071,7 +1005,24 @@
     </w:p>
     <w:p>
       <w:pPr>
-        <w:spacing w:after="0"/>
+        <w:jc w:val="center"/>
+        <w:rPr>
+          <w:b/>
+          <w:bCs/>
+          <w:noProof/>
+        </w:rPr>
+      </w:pPr>
+      <w:r>
+        <w:rPr>
+          <w:b/>
+          <w:bCs/>
+          <w:noProof/>
+        </w:rPr>
+        <w:t>Crea Sondaggio:</w:t>
+      </w:r>
+    </w:p>
+    <w:p>
+      <w:pPr>
         <w:jc w:val="center"/>
         <w:rPr>
           <w:b/>
@@ -1080,32 +1031,14 @@
           <w:szCs w:val="28"/>
         </w:rPr>
       </w:pPr>
-      <w:r>
-        <w:rPr>
-          <w:b/>
-          <w:bCs/>
+    </w:p>
+    <w:p>
+      <w:pPr>
+        <w:jc w:val="center"/>
+      </w:pPr>
+      <w:r>
+        <w:rPr>
           <w:noProof/>
-          <w:sz w:val="24"/>
-          <w:szCs w:val="24"/>
-        </w:rPr>
-        <w:lastRenderedPageBreak/>
-        <w:t>Crea Sondaggio:</w:t>
-      </w:r>
-    </w:p>
-    <w:p>
-      <w:pPr>
-        <w:spacing w:after="0"/>
-        <w:jc w:val="center"/>
-        <w:rPr>
-          <w:sz w:val="24"/>
-          <w:szCs w:val="24"/>
-        </w:rPr>
-      </w:pPr>
-      <w:r>
-        <w:rPr>
-          <w:noProof/>
-          <w:sz w:val="24"/>
-          <w:szCs w:val="24"/>
         </w:rPr>
         <w:drawing>
           <wp:inline distT="0" distB="0" distL="0" distR="0" wp14:anchorId="29985070" wp14:editId="6A6E778D">
@@ -1159,39 +1092,25 @@
     </w:p>
     <w:p>
       <w:pPr>
-        <w:spacing w:after="0"/>
+        <w:jc w:val="center"/>
+      </w:pPr>
+    </w:p>
+    <w:p>
+      <w:pPr>
         <w:jc w:val="center"/>
         <w:rPr>
           <w:noProof/>
         </w:rPr>
       </w:pPr>
       <w:r>
-        <w:rPr>
-          <w:sz w:val="24"/>
-          <w:szCs w:val="24"/>
-        </w:rPr>
-        <w:t xml:space="preserve">Il sondaggio viene creato semplicemente inserendo i dati </w:t>
-      </w:r>
-      <w:proofErr w:type="gramStart"/>
-      <w:r>
-        <w:rPr>
-          <w:sz w:val="24"/>
-          <w:szCs w:val="24"/>
-        </w:rPr>
-        <w:t>richiesti(</w:t>
-      </w:r>
-      <w:proofErr w:type="gramEnd"/>
-      <w:r>
-        <w:rPr>
-          <w:sz w:val="24"/>
-          <w:szCs w:val="24"/>
-        </w:rPr>
-        <w:t>tutti obbligatori) e qui si decide se il sondaggio deve essere pubblico o privato.</w:t>
-      </w:r>
-    </w:p>
-    <w:p>
-      <w:pPr>
-        <w:spacing w:after="0"/>
+        <w:t>Il sondaggio viene creato semplicemente inserendo i dati richiesti(tutti obbligatori) e qui si decide se il sondaggio deve essere pubblico o privato.</w:t>
+      </w:r>
+      <w:r>
+        <w:t xml:space="preserve"> Le funzionalità sono state separate. L’utente RESPONSABILE come prima istanza crea il sondaggio fornendo come parametri obbligatorio “Titolo”, “Testo chiusura”, “Testo Apertura” e “Stato sondaggio [PUBBLICO/PRIVATO] solo successivamente sarà possibile aggiungere le domande. Anche in questo caso sono previsti controlli su gli input prima lato Client (Bootstrap Validate) nei form e successivamente anche lato Server. </w:t>
+      </w:r>
+    </w:p>
+    <w:p>
+      <w:pPr>
         <w:jc w:val="center"/>
         <w:rPr>
           <w:noProof/>
@@ -1200,38 +1119,209 @@
     </w:p>
     <w:p>
       <w:pPr>
-        <w:spacing w:after="0"/>
-        <w:jc w:val="center"/>
-        <w:rPr>
-          <w:b/>
-          <w:bCs/>
-          <w:sz w:val="24"/>
-          <w:szCs w:val="24"/>
-        </w:rPr>
-      </w:pPr>
-      <w:r>
-        <w:rPr>
-          <w:b/>
-          <w:bCs/>
-          <w:sz w:val="24"/>
-          <w:szCs w:val="24"/>
+        <w:jc w:val="center"/>
+        <w:rPr>
+          <w:b/>
+          <w:bCs/>
+        </w:rPr>
+      </w:pPr>
+    </w:p>
+    <w:p>
+      <w:pPr>
+        <w:jc w:val="center"/>
+        <w:rPr>
+          <w:b/>
+          <w:bCs/>
+        </w:rPr>
+      </w:pPr>
+    </w:p>
+    <w:p>
+      <w:pPr>
+        <w:jc w:val="center"/>
+        <w:rPr>
+          <w:b/>
+          <w:bCs/>
+        </w:rPr>
+      </w:pPr>
+    </w:p>
+    <w:p>
+      <w:pPr>
+        <w:jc w:val="center"/>
+        <w:rPr>
+          <w:b/>
+          <w:bCs/>
+        </w:rPr>
+      </w:pPr>
+    </w:p>
+    <w:p>
+      <w:pPr>
+        <w:jc w:val="center"/>
+        <w:rPr>
+          <w:b/>
+          <w:bCs/>
+        </w:rPr>
+      </w:pPr>
+    </w:p>
+    <w:p>
+      <w:pPr>
+        <w:jc w:val="center"/>
+        <w:rPr>
+          <w:b/>
+          <w:bCs/>
+        </w:rPr>
+      </w:pPr>
+    </w:p>
+    <w:p>
+      <w:pPr>
+        <w:jc w:val="center"/>
+        <w:rPr>
+          <w:b/>
+          <w:bCs/>
+        </w:rPr>
+      </w:pPr>
+    </w:p>
+    <w:p>
+      <w:pPr>
+        <w:jc w:val="center"/>
+        <w:rPr>
+          <w:b/>
+          <w:bCs/>
+        </w:rPr>
+      </w:pPr>
+    </w:p>
+    <w:p>
+      <w:pPr>
+        <w:jc w:val="center"/>
+        <w:rPr>
+          <w:b/>
+          <w:bCs/>
+        </w:rPr>
+      </w:pPr>
+    </w:p>
+    <w:p>
+      <w:pPr>
+        <w:jc w:val="center"/>
+        <w:rPr>
+          <w:b/>
+          <w:bCs/>
+        </w:rPr>
+      </w:pPr>
+    </w:p>
+    <w:p>
+      <w:pPr>
+        <w:jc w:val="center"/>
+        <w:rPr>
+          <w:b/>
+          <w:bCs/>
+        </w:rPr>
+      </w:pPr>
+    </w:p>
+    <w:p>
+      <w:pPr>
+        <w:jc w:val="center"/>
+        <w:rPr>
+          <w:b/>
+          <w:bCs/>
+        </w:rPr>
+      </w:pPr>
+    </w:p>
+    <w:p>
+      <w:pPr>
+        <w:jc w:val="center"/>
+        <w:rPr>
+          <w:b/>
+          <w:bCs/>
+        </w:rPr>
+      </w:pPr>
+    </w:p>
+    <w:p>
+      <w:pPr>
+        <w:jc w:val="center"/>
+        <w:rPr>
+          <w:b/>
+          <w:bCs/>
+        </w:rPr>
+      </w:pPr>
+    </w:p>
+    <w:p>
+      <w:pPr>
+        <w:jc w:val="center"/>
+        <w:rPr>
+          <w:b/>
+          <w:bCs/>
+        </w:rPr>
+      </w:pPr>
+    </w:p>
+    <w:p>
+      <w:pPr>
+        <w:jc w:val="center"/>
+        <w:rPr>
+          <w:b/>
+          <w:bCs/>
+        </w:rPr>
+      </w:pPr>
+    </w:p>
+    <w:p>
+      <w:pPr>
+        <w:jc w:val="center"/>
+        <w:rPr>
+          <w:b/>
+          <w:bCs/>
+        </w:rPr>
+      </w:pPr>
+    </w:p>
+    <w:p>
+      <w:pPr>
+        <w:jc w:val="center"/>
+        <w:rPr>
+          <w:b/>
+          <w:bCs/>
+        </w:rPr>
+      </w:pPr>
+    </w:p>
+    <w:p>
+      <w:pPr>
+        <w:jc w:val="center"/>
+        <w:rPr>
+          <w:b/>
+          <w:bCs/>
+        </w:rPr>
+      </w:pPr>
+    </w:p>
+    <w:p>
+      <w:pPr>
+        <w:jc w:val="center"/>
+        <w:rPr>
+          <w:b/>
+          <w:bCs/>
+        </w:rPr>
+      </w:pPr>
+      <w:r>
+        <w:rPr>
+          <w:b/>
+          <w:bCs/>
         </w:rPr>
         <w:t>Inserimento domande:</w:t>
       </w:r>
     </w:p>
     <w:p>
       <w:pPr>
-        <w:spacing w:after="0"/>
-        <w:jc w:val="center"/>
-        <w:rPr>
-          <w:sz w:val="24"/>
-          <w:szCs w:val="24"/>
-        </w:rPr>
+        <w:jc w:val="center"/>
+        <w:rPr>
+          <w:b/>
+          <w:bCs/>
+        </w:rPr>
+      </w:pPr>
+    </w:p>
+    <w:p>
+      <w:pPr>
+        <w:jc w:val="center"/>
       </w:pPr>
       <w:r>
         <w:rPr>
           <w:noProof/>
         </w:rPr>
+        <w:lastRenderedPageBreak/>
         <w:drawing>
           <wp:inline distT="0" distB="0" distL="0" distR="0" wp14:anchorId="7E34F67D" wp14:editId="50E124ED">
             <wp:extent cx="4234283" cy="4023360"/>
@@ -1284,83 +1374,169 @@
     </w:p>
     <w:p>
       <w:pPr>
-        <w:spacing w:after="0"/>
+        <w:jc w:val="center"/>
+      </w:pPr>
+    </w:p>
+    <w:p>
+      <w:pPr>
         <w:jc w:val="center"/>
         <w:rPr>
           <w:noProof/>
-          <w:sz w:val="24"/>
-          <w:szCs w:val="24"/>
         </w:rPr>
       </w:pPr>
       <w:r>
         <w:rPr>
           <w:noProof/>
-          <w:sz w:val="24"/>
-          <w:szCs w:val="24"/>
-        </w:rPr>
-        <w:t>Qui vengono inserite le domande per il sondaggio che si sta creando. Si può selezionare il tipo (Scelta singola, scelta multipla, testo breve, testo lungo, data e numero).</w:t>
+        </w:rPr>
+        <w:t xml:space="preserve">Qui vengono inserite le domande per il sondaggio </w:t>
       </w:r>
       <w:r>
         <w:rPr>
           <w:noProof/>
-          <w:sz w:val="24"/>
-          <w:szCs w:val="24"/>
-        </w:rPr>
-        <w:t xml:space="preserve"> </w:t>
+        </w:rPr>
+        <w:t>precedentemente creato</w:t>
       </w:r>
       <w:r>
         <w:rPr>
           <w:noProof/>
-          <w:sz w:val="24"/>
-          <w:szCs w:val="24"/>
-        </w:rPr>
-        <w:t>Si possono aggiungere più domande e si può dinamicamente cambiare la loro posizione. È anche presente una checkbox per segnare se una domanda deve essere o no obbligatoria.</w:t>
+        </w:rPr>
+        <w:t xml:space="preserve">. Si può selezionare il tipo (Scelta singola, scelta multipla, testo breve, testo lungo, data e numero). Si possono aggiungere più domande e si può dinamicamente cambiare la loro posizione. È anche presente una checkbox per segnare se una domanda deve essere o </w:t>
       </w:r>
       <w:r>
         <w:rPr>
           <w:noProof/>
-          <w:sz w:val="24"/>
-          <w:szCs w:val="24"/>
-        </w:rPr>
-        <w:t xml:space="preserve"> </w:t>
-      </w:r>
-      <w:r>
-        <w:rPr>
-          <w:sz w:val="24"/>
-          <w:szCs w:val="24"/>
-        </w:rPr>
-        <w:t>Cliccando conferma modifica, vengono salvate le modifiche alla domanda e concludi permette di pubblicare il sondaggio.</w:t>
-      </w:r>
-    </w:p>
-    <w:p>
-      <w:pPr>
-        <w:spacing w:after="0"/>
-        <w:jc w:val="center"/>
-        <w:rPr>
-          <w:b/>
-          <w:bCs/>
+        </w:rPr>
+        <w:t>meno</w:t>
+      </w:r>
+      <w:r>
+        <w:rPr>
           <w:noProof/>
         </w:rPr>
-      </w:pPr>
-      <w:r>
-        <w:rPr>
-          <w:b/>
-          <w:bCs/>
-          <w:sz w:val="24"/>
-          <w:szCs w:val="24"/>
-        </w:rPr>
-        <w:lastRenderedPageBreak/>
+        <w:t xml:space="preserve"> obbligatoria. </w:t>
+      </w:r>
+      <w:r>
+        <w:t xml:space="preserve">Cliccando </w:t>
+      </w:r>
+      <w:r>
+        <w:t>“</w:t>
+      </w:r>
+      <w:r>
+        <w:t>conferma modifica</w:t>
+      </w:r>
+      <w:r>
+        <w:t>”</w:t>
+      </w:r>
+      <w:r>
+        <w:t xml:space="preserve">, vengono salvate le modifiche alla domanda </w:t>
+      </w:r>
+      <w:r>
+        <w:t xml:space="preserve">inserite </w:t>
+      </w:r>
+      <w:r>
+        <w:t>e</w:t>
+      </w:r>
+      <w:r>
+        <w:t xml:space="preserve"> “</w:t>
+      </w:r>
+      <w:r>
+        <w:t>concludi</w:t>
+      </w:r>
+      <w:r>
+        <w:t xml:space="preserve">” </w:t>
+      </w:r>
+      <w:r>
+        <w:t xml:space="preserve">permette </w:t>
+      </w:r>
+      <w:r>
+        <w:t xml:space="preserve">invece </w:t>
+      </w:r>
+      <w:r>
+        <w:t>di pubblicare il sondaggio.</w:t>
+      </w:r>
+      <w:r>
+        <w:t xml:space="preserve"> La stessa pagina permette all’utente RESPONSABILE di salvare le modifiche effettuate e tornare a completare l’inserimento ed apportare eventualmente modifiche alle domande già inserite (Eliminando e riordinando) in qualsiasi momento prima della pubblicazione ufficiale. Stessa procedura per i controlli in input. Inoltre sono stati inseriti ulteriori controlli </w:t>
+      </w:r>
+      <w:r>
+        <w:t>che non permettono agli utenti di modificare gli ID dei sondaggi potendo quindi modificare/eliminare sondaggi di cui non hanno il controllo.</w:t>
+      </w:r>
+    </w:p>
+    <w:p>
+      <w:pPr>
+        <w:jc w:val="center"/>
+        <w:rPr>
+          <w:b/>
+          <w:bCs/>
+        </w:rPr>
+      </w:pPr>
+    </w:p>
+    <w:p>
+      <w:pPr>
+        <w:jc w:val="center"/>
+        <w:rPr>
+          <w:b/>
+          <w:bCs/>
+        </w:rPr>
+      </w:pPr>
+    </w:p>
+    <w:p>
+      <w:pPr>
+        <w:jc w:val="center"/>
+        <w:rPr>
+          <w:b/>
+          <w:bCs/>
+        </w:rPr>
+      </w:pPr>
+    </w:p>
+    <w:p>
+      <w:pPr>
+        <w:jc w:val="center"/>
+        <w:rPr>
+          <w:b/>
+          <w:bCs/>
+        </w:rPr>
+      </w:pPr>
+    </w:p>
+    <w:p>
+      <w:pPr>
+        <w:jc w:val="center"/>
+        <w:rPr>
+          <w:b/>
+          <w:bCs/>
+        </w:rPr>
+      </w:pPr>
+    </w:p>
+    <w:p>
+      <w:pPr>
+        <w:jc w:val="center"/>
+        <w:rPr>
+          <w:b/>
+          <w:bCs/>
+        </w:rPr>
+      </w:pPr>
+      <w:r>
+        <w:rPr>
+          <w:b/>
+          <w:bCs/>
+        </w:rPr>
         <w:t>Pubblica Sondaggio</w:t>
       </w:r>
       <w:r>
         <w:rPr>
           <w:b/>
           <w:bCs/>
-          <w:sz w:val="24"/>
-          <w:szCs w:val="24"/>
         </w:rPr>
         <w:t>:</w:t>
       </w:r>
+    </w:p>
+    <w:p>
+      <w:pPr>
+        <w:jc w:val="center"/>
+        <w:rPr>
+          <w:b/>
+          <w:bCs/>
+          <w:noProof/>
+        </w:rPr>
+      </w:pPr>
     </w:p>
     <w:p>
       <w:pPr>
@@ -1368,17 +1544,12 @@
           <w:bottom w:val="single" w:sz="12" w:space="1" w:color="auto"/>
         </w:pBdr>
         <w:jc w:val="center"/>
-        <w:rPr>
-          <w:sz w:val="24"/>
-          <w:szCs w:val="24"/>
-        </w:rPr>
       </w:pPr>
       <w:r>
         <w:rPr>
           <w:noProof/>
-          <w:sz w:val="24"/>
-          <w:szCs w:val="24"/>
-        </w:rPr>
+        </w:rPr>
+        <w:lastRenderedPageBreak/>
         <w:drawing>
           <wp:inline distT="0" distB="0" distL="0" distR="0" wp14:anchorId="2F1B8D44" wp14:editId="40BCF7D0">
             <wp:extent cx="4198620" cy="4303194"/>
@@ -1435,50 +1606,7 @@
           <w:bottom w:val="single" w:sz="12" w:space="1" w:color="auto"/>
         </w:pBdr>
         <w:jc w:val="center"/>
-        <w:rPr>
-          <w:sz w:val="24"/>
-          <w:szCs w:val="24"/>
-        </w:rPr>
-      </w:pPr>
-      <w:r>
-        <w:rPr>
-          <w:sz w:val="24"/>
-          <w:szCs w:val="24"/>
-        </w:rPr>
-        <w:t xml:space="preserve">Questo è il sondaggio per come appare al creatore del sondaggio dopo averlo pubblicato. È mostrato un riepilogo delle domande, senza la possibilità di modificarle. Questo è il caso particolare nel quale il sondaggio è privato ed è possibile aggiungere utenti al sito che saranno in grado di rispondere solamente una volta a questo </w:t>
-      </w:r>
-      <w:proofErr w:type="gramStart"/>
-      <w:r>
-        <w:rPr>
-          <w:sz w:val="24"/>
-          <w:szCs w:val="24"/>
-        </w:rPr>
-        <w:t>sondaggio(</w:t>
-      </w:r>
-      <w:proofErr w:type="gramEnd"/>
-      <w:r>
-        <w:rPr>
-          <w:sz w:val="24"/>
-          <w:szCs w:val="24"/>
-        </w:rPr>
-        <w:t xml:space="preserve">premendo su aggiungi utente, apparirà un </w:t>
-      </w:r>
-      <w:proofErr w:type="spellStart"/>
-      <w:r>
-        <w:rPr>
-          <w:sz w:val="24"/>
-          <w:szCs w:val="24"/>
-        </w:rPr>
-        <w:t>alert</w:t>
-      </w:r>
-      <w:proofErr w:type="spellEnd"/>
-      <w:r>
-        <w:rPr>
-          <w:sz w:val="24"/>
-          <w:szCs w:val="24"/>
-        </w:rPr>
-        <w:t xml:space="preserve"> che permette di inserire un email e crea un utente a partire da essa). Premendo su chiudi sondaggio si potrà invece bloccare il sondaggio ad eventuali future risposte e sarà possibile visualizzare i risultati:</w:t>
-      </w:r>
+      </w:pPr>
     </w:p>
     <w:p>
       <w:pPr>
@@ -1486,17 +1614,120 @@
           <w:bottom w:val="single" w:sz="12" w:space="1" w:color="auto"/>
         </w:pBdr>
         <w:jc w:val="center"/>
-        <w:rPr>
-          <w:sz w:val="24"/>
-          <w:szCs w:val="24"/>
-        </w:rPr>
+      </w:pPr>
+      <w:r>
+        <w:t>Questo è il resoconto del sondaggio che viene mostrato all’utente RESPONSABILE/ADMIN che lo ha generato una volta che questo viene pubblicato e reso disponibili agli utenti per le risposte</w:t>
+      </w:r>
+      <w:r>
+        <w:t>. È mostrato un riepilogo delle domande</w:t>
+      </w:r>
+      <w:r>
+        <w:t xml:space="preserve"> che tutta via non ne permette la modifica. </w:t>
+      </w:r>
+      <w:r>
+        <w:t>Questo</w:t>
+      </w:r>
+      <w:r>
+        <w:t xml:space="preserve"> mostrato in figura</w:t>
+      </w:r>
+      <w:r>
+        <w:t xml:space="preserve"> è il caso particolare nel quale il sondaggio è privato ed è possibile aggiungere utenti al sito che saranno in grado di rispondere solamente una volta a questo sondaggio</w:t>
+      </w:r>
+      <w:r>
+        <w:t xml:space="preserve"> </w:t>
+      </w:r>
+      <w:r>
+        <w:t>(premendo su aggiungi utente, apparirà un alert che permette di inserire un email e crea un utente a partire da essa). Premendo su chiudi sondaggio si potrà invece bloccare il sondaggio ad eventuali future risposte e sarà possibile visualizzar</w:t>
+      </w:r>
+      <w:r>
+        <w:t xml:space="preserve">e successivamente </w:t>
+      </w:r>
+      <w:r>
+        <w:t>i risultati</w:t>
+      </w:r>
+      <w:r>
+        <w:t xml:space="preserve"> sia lato web (pagina web dedicata) o tramite l’export di un file .csv</w:t>
+      </w:r>
+    </w:p>
+    <w:p>
+      <w:pPr>
+        <w:pBdr>
+          <w:bottom w:val="single" w:sz="12" w:space="1" w:color="auto"/>
+        </w:pBdr>
+        <w:jc w:val="center"/>
+      </w:pPr>
+      <w:r>
+        <w:t>NB. L’invio di una mail agli utenti che possono rispondere ad un sondaggio privato e stata simulata generando un file di testo (.txt) che contiene le informazioni relative all’accesso (Username/mail e Password e una breve descrizione che contiene anche il titolo del sondaggio.</w:t>
+      </w:r>
+    </w:p>
+    <w:p>
+      <w:pPr>
+        <w:pBdr>
+          <w:bottom w:val="single" w:sz="12" w:space="1" w:color="auto"/>
+        </w:pBdr>
+        <w:jc w:val="center"/>
+      </w:pPr>
+    </w:p>
+    <w:p>
+      <w:pPr>
+        <w:pBdr>
+          <w:bottom w:val="single" w:sz="12" w:space="1" w:color="auto"/>
+        </w:pBdr>
+        <w:jc w:val="center"/>
+      </w:pPr>
+    </w:p>
+    <w:p>
+      <w:pPr>
+        <w:pBdr>
+          <w:bottom w:val="single" w:sz="12" w:space="1" w:color="auto"/>
+        </w:pBdr>
+        <w:jc w:val="center"/>
+      </w:pPr>
+    </w:p>
+    <w:p>
+      <w:pPr>
+        <w:pBdr>
+          <w:bottom w:val="single" w:sz="12" w:space="1" w:color="auto"/>
+        </w:pBdr>
+        <w:jc w:val="center"/>
+      </w:pPr>
+    </w:p>
+    <w:p>
+      <w:pPr>
+        <w:jc w:val="center"/>
+        <w:rPr>
+          <w:b/>
+          <w:bCs/>
+        </w:rPr>
+      </w:pPr>
+      <w:r>
+        <w:rPr>
+          <w:b/>
+          <w:bCs/>
+        </w:rPr>
+        <w:t>Resoconto risposte (Web):</w:t>
+      </w:r>
+    </w:p>
+    <w:p>
+      <w:pPr>
+        <w:pBdr>
+          <w:bottom w:val="single" w:sz="12" w:space="1" w:color="auto"/>
+        </w:pBdr>
+        <w:jc w:val="center"/>
+      </w:pPr>
+    </w:p>
+    <w:p>
+      <w:pPr>
+        <w:pBdr>
+          <w:bottom w:val="single" w:sz="12" w:space="1" w:color="auto"/>
+        </w:pBdr>
+        <w:jc w:val="center"/>
       </w:pPr>
       <w:r>
         <w:rPr>
           <w:noProof/>
-          <w:sz w:val="24"/>
-          <w:szCs w:val="24"/>
-        </w:rPr>
+        </w:rPr>
+        <w:lastRenderedPageBreak/>
         <w:drawing>
           <wp:inline distT="0" distB="0" distL="0" distR="0" wp14:anchorId="567DCFA7" wp14:editId="632735BE">
             <wp:extent cx="6118860" cy="2903220"/>
@@ -1557,31 +1788,8 @@
           <w:b/>
           <w:bCs/>
           <w:noProof/>
-          <w:sz w:val="24"/>
-          <w:szCs w:val="24"/>
-        </w:rPr>
-      </w:pPr>
-      <w:r>
-        <w:rPr>
-          <w:b/>
-          <w:bCs/>
-          <w:noProof/>
-          <w:sz w:val="24"/>
-          <w:szCs w:val="24"/>
-        </w:rPr>
-        <w:lastRenderedPageBreak/>
-        <w:t>Rispondi al sondaggio</w:t>
-      </w:r>
-      <w:r>
-        <w:rPr>
-          <w:b/>
-          <w:bCs/>
-          <w:noProof/>
-          <w:sz w:val="24"/>
-          <w:szCs w:val="24"/>
-        </w:rPr>
-        <w:t>:</w:t>
-      </w:r>
+        </w:rPr>
+      </w:pPr>
     </w:p>
     <w:p>
       <w:pPr>
@@ -1590,16 +1798,274 @@
         </w:pBdr>
         <w:jc w:val="center"/>
         <w:rPr>
-          <w:sz w:val="24"/>
-          <w:szCs w:val="24"/>
-        </w:rPr>
-      </w:pPr>
-      <w:r>
-        <w:rPr>
+          <w:b/>
+          <w:bCs/>
           <w:noProof/>
-          <w:sz w:val="24"/>
-          <w:szCs w:val="24"/>
-        </w:rPr>
+        </w:rPr>
+      </w:pPr>
+    </w:p>
+    <w:p>
+      <w:pPr>
+        <w:pBdr>
+          <w:bottom w:val="single" w:sz="12" w:space="1" w:color="auto"/>
+        </w:pBdr>
+        <w:jc w:val="center"/>
+        <w:rPr>
+          <w:b/>
+          <w:bCs/>
+          <w:noProof/>
+        </w:rPr>
+      </w:pPr>
+    </w:p>
+    <w:p>
+      <w:pPr>
+        <w:pBdr>
+          <w:bottom w:val="single" w:sz="12" w:space="1" w:color="auto"/>
+        </w:pBdr>
+        <w:jc w:val="center"/>
+        <w:rPr>
+          <w:b/>
+          <w:bCs/>
+          <w:noProof/>
+        </w:rPr>
+      </w:pPr>
+    </w:p>
+    <w:p>
+      <w:pPr>
+        <w:pBdr>
+          <w:bottom w:val="single" w:sz="12" w:space="1" w:color="auto"/>
+        </w:pBdr>
+        <w:jc w:val="center"/>
+        <w:rPr>
+          <w:b/>
+          <w:bCs/>
+          <w:noProof/>
+        </w:rPr>
+      </w:pPr>
+    </w:p>
+    <w:p>
+      <w:pPr>
+        <w:pBdr>
+          <w:bottom w:val="single" w:sz="12" w:space="1" w:color="auto"/>
+        </w:pBdr>
+        <w:jc w:val="center"/>
+        <w:rPr>
+          <w:b/>
+          <w:bCs/>
+          <w:noProof/>
+        </w:rPr>
+      </w:pPr>
+    </w:p>
+    <w:p>
+      <w:pPr>
+        <w:pBdr>
+          <w:bottom w:val="single" w:sz="12" w:space="1" w:color="auto"/>
+        </w:pBdr>
+        <w:jc w:val="center"/>
+        <w:rPr>
+          <w:b/>
+          <w:bCs/>
+          <w:noProof/>
+        </w:rPr>
+      </w:pPr>
+    </w:p>
+    <w:p>
+      <w:pPr>
+        <w:pBdr>
+          <w:bottom w:val="single" w:sz="12" w:space="1" w:color="auto"/>
+        </w:pBdr>
+        <w:jc w:val="center"/>
+        <w:rPr>
+          <w:b/>
+          <w:bCs/>
+          <w:noProof/>
+        </w:rPr>
+      </w:pPr>
+    </w:p>
+    <w:p>
+      <w:pPr>
+        <w:pBdr>
+          <w:bottom w:val="single" w:sz="12" w:space="1" w:color="auto"/>
+        </w:pBdr>
+        <w:jc w:val="center"/>
+        <w:rPr>
+          <w:b/>
+          <w:bCs/>
+          <w:noProof/>
+        </w:rPr>
+      </w:pPr>
+    </w:p>
+    <w:p>
+      <w:pPr>
+        <w:pBdr>
+          <w:bottom w:val="single" w:sz="12" w:space="1" w:color="auto"/>
+        </w:pBdr>
+        <w:jc w:val="center"/>
+        <w:rPr>
+          <w:b/>
+          <w:bCs/>
+          <w:noProof/>
+        </w:rPr>
+      </w:pPr>
+    </w:p>
+    <w:p>
+      <w:pPr>
+        <w:pBdr>
+          <w:bottom w:val="single" w:sz="12" w:space="1" w:color="auto"/>
+        </w:pBdr>
+        <w:jc w:val="center"/>
+        <w:rPr>
+          <w:b/>
+          <w:bCs/>
+          <w:noProof/>
+        </w:rPr>
+      </w:pPr>
+    </w:p>
+    <w:p>
+      <w:pPr>
+        <w:pBdr>
+          <w:bottom w:val="single" w:sz="12" w:space="1" w:color="auto"/>
+        </w:pBdr>
+        <w:jc w:val="center"/>
+        <w:rPr>
+          <w:b/>
+          <w:bCs/>
+          <w:noProof/>
+        </w:rPr>
+      </w:pPr>
+    </w:p>
+    <w:p>
+      <w:pPr>
+        <w:pBdr>
+          <w:bottom w:val="single" w:sz="12" w:space="1" w:color="auto"/>
+        </w:pBdr>
+        <w:jc w:val="center"/>
+        <w:rPr>
+          <w:b/>
+          <w:bCs/>
+          <w:noProof/>
+        </w:rPr>
+      </w:pPr>
+    </w:p>
+    <w:p>
+      <w:pPr>
+        <w:pBdr>
+          <w:bottom w:val="single" w:sz="12" w:space="1" w:color="auto"/>
+        </w:pBdr>
+        <w:jc w:val="center"/>
+        <w:rPr>
+          <w:b/>
+          <w:bCs/>
+          <w:noProof/>
+        </w:rPr>
+      </w:pPr>
+    </w:p>
+    <w:p>
+      <w:pPr>
+        <w:pBdr>
+          <w:bottom w:val="single" w:sz="12" w:space="1" w:color="auto"/>
+        </w:pBdr>
+        <w:jc w:val="center"/>
+        <w:rPr>
+          <w:b/>
+          <w:bCs/>
+          <w:noProof/>
+        </w:rPr>
+      </w:pPr>
+    </w:p>
+    <w:p>
+      <w:pPr>
+        <w:pBdr>
+          <w:bottom w:val="single" w:sz="12" w:space="1" w:color="auto"/>
+        </w:pBdr>
+        <w:jc w:val="center"/>
+        <w:rPr>
+          <w:b/>
+          <w:bCs/>
+          <w:noProof/>
+        </w:rPr>
+      </w:pPr>
+    </w:p>
+    <w:p>
+      <w:pPr>
+        <w:pBdr>
+          <w:bottom w:val="single" w:sz="12" w:space="1" w:color="auto"/>
+        </w:pBdr>
+        <w:jc w:val="center"/>
+        <w:rPr>
+          <w:b/>
+          <w:bCs/>
+          <w:noProof/>
+        </w:rPr>
+      </w:pPr>
+    </w:p>
+    <w:p>
+      <w:pPr>
+        <w:pBdr>
+          <w:bottom w:val="single" w:sz="12" w:space="1" w:color="auto"/>
+        </w:pBdr>
+        <w:jc w:val="center"/>
+        <w:rPr>
+          <w:b/>
+          <w:bCs/>
+          <w:noProof/>
+        </w:rPr>
+      </w:pPr>
+    </w:p>
+    <w:p>
+      <w:pPr>
+        <w:pBdr>
+          <w:bottom w:val="single" w:sz="12" w:space="1" w:color="auto"/>
+        </w:pBdr>
+        <w:jc w:val="center"/>
+        <w:rPr>
+          <w:b/>
+          <w:bCs/>
+          <w:noProof/>
+        </w:rPr>
+      </w:pPr>
+      <w:r>
+        <w:rPr>
+          <w:b/>
+          <w:bCs/>
+          <w:noProof/>
+        </w:rPr>
+        <w:t>Rispondi al sondaggio</w:t>
+      </w:r>
+      <w:r>
+        <w:rPr>
+          <w:b/>
+          <w:bCs/>
+          <w:noProof/>
+        </w:rPr>
+        <w:t>:</w:t>
+      </w:r>
+    </w:p>
+    <w:p>
+      <w:pPr>
+        <w:pBdr>
+          <w:bottom w:val="single" w:sz="12" w:space="1" w:color="auto"/>
+        </w:pBdr>
+        <w:jc w:val="center"/>
+        <w:rPr>
+          <w:b/>
+          <w:bCs/>
+          <w:noProof/>
+        </w:rPr>
+      </w:pPr>
+    </w:p>
+    <w:p>
+      <w:pPr>
+        <w:pBdr>
+          <w:bottom w:val="single" w:sz="12" w:space="1" w:color="auto"/>
+        </w:pBdr>
+        <w:jc w:val="center"/>
+      </w:pPr>
+      <w:r>
+        <w:rPr>
+          <w:noProof/>
+        </w:rPr>
+        <w:lastRenderedPageBreak/>
         <w:drawing>
           <wp:inline distT="0" distB="0" distL="0" distR="0" wp14:anchorId="16BD686F" wp14:editId="1C363FDF">
             <wp:extent cx="4488180" cy="3420630"/>
@@ -1649,8 +2115,6 @@
           </wp:inline>
         </w:drawing>
       </w:r>
-      <w:bookmarkStart w:id="0" w:name="_GoBack"/>
-      <w:bookmarkEnd w:id="0"/>
     </w:p>
     <w:p>
       <w:pPr>
@@ -1658,18 +2122,7 @@
           <w:bottom w:val="single" w:sz="12" w:space="1" w:color="auto"/>
         </w:pBdr>
         <w:jc w:val="center"/>
-        <w:rPr>
-          <w:sz w:val="24"/>
-          <w:szCs w:val="24"/>
-        </w:rPr>
-      </w:pPr>
-      <w:r>
-        <w:rPr>
-          <w:sz w:val="24"/>
-          <w:szCs w:val="24"/>
-        </w:rPr>
-        <w:t>Questa è la schermata che appare all’utente durante la compilazione dei sondaggi.</w:t>
-      </w:r>
+      </w:pPr>
     </w:p>
     <w:p>
       <w:pPr>
@@ -1677,76 +2130,117 @@
           <w:bottom w:val="single" w:sz="12" w:space="1" w:color="auto"/>
         </w:pBdr>
         <w:jc w:val="center"/>
-        <w:rPr>
-          <w:sz w:val="24"/>
-          <w:szCs w:val="24"/>
-        </w:rPr>
-      </w:pPr>
+      </w:pPr>
+      <w:r>
+        <w:t>Questa è la schermata che appare all’utente durante la compilazione dei sondaggi</w:t>
+      </w:r>
+      <w:r>
+        <w:t xml:space="preserve"> che siano essi pubblici o privati. In questo caso i controlli lato client sono gestiti o tramite boostrap o, in caso di </w:t>
+      </w:r>
+      <w:r>
+        <w:t xml:space="preserve">“&lt;textarea&gt;” </w:t>
+      </w:r>
+      <w:r>
+        <w:t xml:space="preserve">con min e max </w:t>
+      </w:r>
+      <w:r>
+        <w:t xml:space="preserve">direttamente nell’html </w:t>
+      </w:r>
+      <w:r>
+        <w:t xml:space="preserve">che essendo parametri facilmente bypassbili </w:t>
+      </w:r>
+      <w:r>
+        <w:t xml:space="preserve">sono poco sicuri, lato Client con i controlli sui min/max in caso di “Testo breve”, “Testo lungo” </w:t>
+      </w:r>
+      <w:r>
+        <w:t xml:space="preserve">e “Number”, controlli sulle date in caso la domanda sia di tipo data ecc inoltre controlli in caso di risposte vuote per domande obbligatorie a cui l’utente è tenuto a rispondere. Lo stesso vale per i “Radio” e le “Checkbox” (min/max). Ogni errore restituisce una testo personalizzato che informa l’utente dell’evento che lo ha generato. Tutto questo permette quindi al sistema di funzionare anche con i Javascript disabilitati. </w:t>
+      </w:r>
     </w:p>
     <w:p>
       <w:pPr>
         <w:pBdr>
           <w:bottom w:val="single" w:sz="12" w:space="1" w:color="auto"/>
         </w:pBdr>
+        <w:jc w:val="center"/>
+      </w:pPr>
+    </w:p>
+    <w:p>
+      <w:pPr>
+        <w:pBdr>
+          <w:bottom w:val="single" w:sz="12" w:space="1" w:color="auto"/>
+        </w:pBdr>
         <w:rPr>
           <w:sz w:val="36"/>
           <w:szCs w:val="36"/>
         </w:rPr>
       </w:pPr>
-      <w:r>
+    </w:p>
+    <w:p>
+      <w:pPr>
+        <w:pBdr>
+          <w:bottom w:val="single" w:sz="12" w:space="1" w:color="auto"/>
+        </w:pBdr>
         <w:rPr>
           <w:sz w:val="36"/>
           <w:szCs w:val="36"/>
         </w:rPr>
+      </w:pPr>
+    </w:p>
+    <w:p>
+      <w:pPr>
+        <w:pBdr>
+          <w:bottom w:val="single" w:sz="12" w:space="1" w:color="auto"/>
+        </w:pBdr>
+        <w:rPr>
+          <w:sz w:val="36"/>
+          <w:szCs w:val="36"/>
+        </w:rPr>
+      </w:pPr>
+    </w:p>
+    <w:p>
+      <w:pPr>
+        <w:pBdr>
+          <w:bottom w:val="single" w:sz="12" w:space="1" w:color="auto"/>
+        </w:pBdr>
+        <w:rPr>
+          <w:sz w:val="36"/>
+          <w:szCs w:val="36"/>
+        </w:rPr>
+      </w:pPr>
+    </w:p>
+    <w:p>
+      <w:pPr>
+        <w:pBdr>
+          <w:bottom w:val="single" w:sz="12" w:space="1" w:color="auto"/>
+        </w:pBdr>
+        <w:rPr>
+          <w:sz w:val="36"/>
+          <w:szCs w:val="36"/>
+        </w:rPr>
+      </w:pPr>
+      <w:r>
+        <w:rPr>
+          <w:sz w:val="36"/>
+          <w:szCs w:val="36"/>
+        </w:rPr>
         <w:t>Diagramma ER</w:t>
       </w:r>
     </w:p>
     <w:p>
-      <w:pPr>
-        <w:spacing w:after="0"/>
-        <w:rPr>
-          <w:sz w:val="24"/>
-          <w:szCs w:val="24"/>
-        </w:rPr>
-      </w:pPr>
-      <w:r>
-        <w:rPr>
-          <w:sz w:val="24"/>
-          <w:szCs w:val="24"/>
-        </w:rPr>
+      <w:r>
         <w:t>Qui è presente lo schema ER del database, i nomi sono rappresentativi poiché i nomi utilizzati nel DB sono differenti. Le chiavi primarie sono state omesse dallo schema perché sono presenti nel DB come “ID”.</w:t>
       </w:r>
       <w:r>
-        <w:rPr>
-          <w:sz w:val="24"/>
-          <w:szCs w:val="24"/>
-        </w:rPr>
         <w:t xml:space="preserve"> È possibile trovare l’immagine originale dello schema ER su GitHub.</w:t>
       </w:r>
     </w:p>
-    <w:p>
-      <w:pPr>
-        <w:spacing w:after="0"/>
-        <w:rPr>
-          <w:sz w:val="24"/>
-          <w:szCs w:val="24"/>
-        </w:rPr>
-      </w:pPr>
-    </w:p>
-    <w:p>
-      <w:pPr>
-        <w:spacing w:after="0"/>
-        <w:rPr>
-          <w:sz w:val="24"/>
-          <w:szCs w:val="24"/>
-        </w:rPr>
-      </w:pPr>
+    <w:p/>
+    <w:p>
       <w:r>
         <w:rPr>
           <w:noProof/>
-          <w:sz w:val="24"/>
-          <w:szCs w:val="24"/>
-        </w:rPr>
+        </w:rPr>
+        <w:lastRenderedPageBreak/>
         <w:drawing>
           <wp:inline distT="0" distB="0" distL="0" distR="0" wp14:anchorId="524BF713" wp14:editId="47526F51">
             <wp:extent cx="6118860" cy="3200400"/>
@@ -1807,60 +2301,168 @@
           <w:szCs w:val="36"/>
         </w:rPr>
       </w:pPr>
-      <w:r>
+    </w:p>
+    <w:p>
+      <w:pPr>
+        <w:pBdr>
+          <w:bottom w:val="single" w:sz="12" w:space="1" w:color="auto"/>
+        </w:pBdr>
         <w:rPr>
           <w:sz w:val="36"/>
           <w:szCs w:val="36"/>
         </w:rPr>
-        <w:lastRenderedPageBreak/>
+      </w:pPr>
+    </w:p>
+    <w:p>
+      <w:pPr>
+        <w:pBdr>
+          <w:bottom w:val="single" w:sz="12" w:space="1" w:color="auto"/>
+        </w:pBdr>
+        <w:rPr>
+          <w:sz w:val="36"/>
+          <w:szCs w:val="36"/>
+        </w:rPr>
+      </w:pPr>
+    </w:p>
+    <w:p>
+      <w:pPr>
+        <w:pBdr>
+          <w:bottom w:val="single" w:sz="12" w:space="1" w:color="auto"/>
+        </w:pBdr>
+        <w:rPr>
+          <w:sz w:val="36"/>
+          <w:szCs w:val="36"/>
+        </w:rPr>
+      </w:pPr>
+    </w:p>
+    <w:p>
+      <w:pPr>
+        <w:pBdr>
+          <w:bottom w:val="single" w:sz="12" w:space="1" w:color="auto"/>
+        </w:pBdr>
+        <w:rPr>
+          <w:sz w:val="36"/>
+          <w:szCs w:val="36"/>
+        </w:rPr>
+      </w:pPr>
+    </w:p>
+    <w:p>
+      <w:pPr>
+        <w:pBdr>
+          <w:bottom w:val="single" w:sz="12" w:space="1" w:color="auto"/>
+        </w:pBdr>
+        <w:rPr>
+          <w:sz w:val="36"/>
+          <w:szCs w:val="36"/>
+        </w:rPr>
+      </w:pPr>
+    </w:p>
+    <w:p>
+      <w:pPr>
+        <w:pBdr>
+          <w:bottom w:val="single" w:sz="12" w:space="1" w:color="auto"/>
+        </w:pBdr>
+        <w:rPr>
+          <w:sz w:val="36"/>
+          <w:szCs w:val="36"/>
+        </w:rPr>
+      </w:pPr>
+    </w:p>
+    <w:p>
+      <w:pPr>
+        <w:pBdr>
+          <w:bottom w:val="single" w:sz="12" w:space="1" w:color="auto"/>
+        </w:pBdr>
+        <w:rPr>
+          <w:sz w:val="36"/>
+          <w:szCs w:val="36"/>
+        </w:rPr>
+      </w:pPr>
+    </w:p>
+    <w:p>
+      <w:pPr>
+        <w:pBdr>
+          <w:bottom w:val="single" w:sz="12" w:space="1" w:color="auto"/>
+        </w:pBdr>
+        <w:rPr>
+          <w:sz w:val="36"/>
+          <w:szCs w:val="36"/>
+        </w:rPr>
+      </w:pPr>
+    </w:p>
+    <w:p>
+      <w:pPr>
+        <w:pBdr>
+          <w:bottom w:val="single" w:sz="12" w:space="1" w:color="auto"/>
+        </w:pBdr>
+        <w:rPr>
+          <w:sz w:val="36"/>
+          <w:szCs w:val="36"/>
+        </w:rPr>
+      </w:pPr>
+    </w:p>
+    <w:p>
+      <w:pPr>
+        <w:pBdr>
+          <w:bottom w:val="single" w:sz="12" w:space="1" w:color="auto"/>
+        </w:pBdr>
+        <w:rPr>
+          <w:sz w:val="36"/>
+          <w:szCs w:val="36"/>
+        </w:rPr>
+      </w:pPr>
+    </w:p>
+    <w:p>
+      <w:pPr>
+        <w:pBdr>
+          <w:bottom w:val="single" w:sz="12" w:space="1" w:color="auto"/>
+        </w:pBdr>
+        <w:rPr>
+          <w:sz w:val="36"/>
+          <w:szCs w:val="36"/>
+        </w:rPr>
+      </w:pPr>
+    </w:p>
+    <w:p>
+      <w:pPr>
+        <w:pBdr>
+          <w:bottom w:val="single" w:sz="12" w:space="1" w:color="auto"/>
+        </w:pBdr>
+        <w:rPr>
+          <w:sz w:val="36"/>
+          <w:szCs w:val="36"/>
+        </w:rPr>
+      </w:pPr>
+      <w:r>
+        <w:rPr>
+          <w:sz w:val="36"/>
+          <w:szCs w:val="36"/>
+        </w:rPr>
         <w:t>Scheda Sintetica</w:t>
       </w:r>
     </w:p>
     <w:p>
-      <w:pPr>
-        <w:rPr>
-          <w:sz w:val="24"/>
-          <w:szCs w:val="24"/>
-        </w:rPr>
-      </w:pPr>
-      <w:r>
-        <w:rPr>
-          <w:b/>
-          <w:bCs/>
-          <w:sz w:val="24"/>
-          <w:szCs w:val="24"/>
+      <w:r>
+        <w:rPr>
+          <w:b/>
+          <w:bCs/>
         </w:rPr>
         <w:t>Nome del progetto:</w:t>
       </w:r>
       <w:r>
-        <w:rPr>
-          <w:sz w:val="24"/>
-          <w:szCs w:val="24"/>
-        </w:rPr>
-        <w:t xml:space="preserve"> </w:t>
-      </w:r>
-      <w:proofErr w:type="spellStart"/>
-      <w:r>
-        <w:rPr>
-          <w:sz w:val="24"/>
-          <w:szCs w:val="24"/>
-        </w:rPr>
-        <w:t>PollWeb</w:t>
-      </w:r>
-      <w:proofErr w:type="spellEnd"/>
+        <w:t xml:space="preserve"> PollWeb</w:t>
+      </w:r>
     </w:p>
     <w:p>
       <w:pPr>
         <w:spacing w:before="220"/>
         <w:rPr>
           <w:b/>
-          <w:sz w:val="24"/>
-        </w:rPr>
-      </w:pPr>
-      <w:r>
-        <w:rPr>
-          <w:b/>
-          <w:sz w:val="24"/>
+        </w:rPr>
+      </w:pPr>
+      <w:r>
+        <w:rPr>
+          <w:b/>
         </w:rPr>
         <w:t>Autori:</w:t>
       </w:r>
@@ -1912,16 +2514,12 @@
               <w:jc w:val="center"/>
               <w:rPr>
                 <w:rFonts w:asciiTheme="minorHAnsi" w:eastAsiaTheme="minorHAnsi" w:hAnsiTheme="minorHAnsi" w:cstheme="minorBidi"/>
-                <w:sz w:val="24"/>
-                <w:szCs w:val="24"/>
                 <w:lang w:val="it-IT" w:eastAsia="en-US" w:bidi="ar-SA"/>
               </w:rPr>
             </w:pPr>
             <w:r>
               <w:rPr>
                 <w:rFonts w:asciiTheme="minorHAnsi" w:eastAsiaTheme="minorHAnsi" w:hAnsiTheme="minorHAnsi" w:cstheme="minorBidi"/>
-                <w:sz w:val="24"/>
-                <w:szCs w:val="24"/>
                 <w:lang w:val="it-IT" w:eastAsia="en-US" w:bidi="ar-SA"/>
               </w:rPr>
               <w:t>Nome</w:t>
@@ -1939,16 +2537,12 @@
               <w:ind w:left="628"/>
               <w:rPr>
                 <w:rFonts w:asciiTheme="minorHAnsi" w:eastAsiaTheme="minorHAnsi" w:hAnsiTheme="minorHAnsi" w:cstheme="minorBidi"/>
-                <w:sz w:val="24"/>
-                <w:szCs w:val="24"/>
                 <w:lang w:val="it-IT" w:eastAsia="en-US" w:bidi="ar-SA"/>
               </w:rPr>
             </w:pPr>
             <w:r>
               <w:rPr>
                 <w:rFonts w:asciiTheme="minorHAnsi" w:eastAsiaTheme="minorHAnsi" w:hAnsiTheme="minorHAnsi" w:cstheme="minorBidi"/>
-                <w:sz w:val="24"/>
-                <w:szCs w:val="24"/>
                 <w:lang w:val="it-IT" w:eastAsia="en-US" w:bidi="ar-SA"/>
               </w:rPr>
               <w:t>Cognome</w:t>
@@ -1966,16 +2560,12 @@
               <w:ind w:left="108"/>
               <w:rPr>
                 <w:rFonts w:asciiTheme="minorHAnsi" w:eastAsiaTheme="minorHAnsi" w:hAnsiTheme="minorHAnsi" w:cstheme="minorBidi"/>
-                <w:sz w:val="24"/>
-                <w:szCs w:val="24"/>
                 <w:lang w:val="it-IT" w:eastAsia="en-US" w:bidi="ar-SA"/>
               </w:rPr>
             </w:pPr>
             <w:r>
               <w:rPr>
                 <w:rFonts w:asciiTheme="minorHAnsi" w:eastAsiaTheme="minorHAnsi" w:hAnsiTheme="minorHAnsi" w:cstheme="minorBidi"/>
-                <w:sz w:val="24"/>
-                <w:szCs w:val="24"/>
                 <w:lang w:val="it-IT" w:eastAsia="en-US" w:bidi="ar-SA"/>
               </w:rPr>
               <w:t>Matricola</w:t>
@@ -1993,16 +2583,12 @@
               <w:ind w:left="206"/>
               <w:rPr>
                 <w:rFonts w:asciiTheme="minorHAnsi" w:eastAsiaTheme="minorHAnsi" w:hAnsiTheme="minorHAnsi" w:cstheme="minorBidi"/>
-                <w:sz w:val="24"/>
-                <w:szCs w:val="24"/>
                 <w:lang w:val="it-IT" w:eastAsia="en-US" w:bidi="ar-SA"/>
               </w:rPr>
             </w:pPr>
             <w:r>
               <w:rPr>
                 <w:rFonts w:asciiTheme="minorHAnsi" w:eastAsiaTheme="minorHAnsi" w:hAnsiTheme="minorHAnsi" w:cstheme="minorBidi"/>
-                <w:sz w:val="24"/>
-                <w:szCs w:val="24"/>
                 <w:lang w:val="it-IT" w:eastAsia="en-US" w:bidi="ar-SA"/>
               </w:rPr>
               <w:t>Contributo/Ruolo nello sviluppo del progetto</w:t>
@@ -2024,16 +2610,12 @@
               <w:jc w:val="center"/>
               <w:rPr>
                 <w:rFonts w:asciiTheme="minorHAnsi" w:eastAsiaTheme="minorHAnsi" w:hAnsiTheme="minorHAnsi" w:cstheme="minorBidi"/>
-                <w:sz w:val="24"/>
-                <w:szCs w:val="24"/>
                 <w:lang w:val="it-IT" w:eastAsia="en-US" w:bidi="ar-SA"/>
               </w:rPr>
             </w:pPr>
             <w:r>
               <w:rPr>
                 <w:rFonts w:asciiTheme="minorHAnsi" w:eastAsiaTheme="minorHAnsi" w:hAnsiTheme="minorHAnsi" w:cstheme="minorBidi"/>
-                <w:sz w:val="24"/>
-                <w:szCs w:val="24"/>
                 <w:lang w:val="it-IT" w:eastAsia="en-US" w:bidi="ar-SA"/>
               </w:rPr>
               <w:t>Andrea</w:t>
@@ -2050,16 +2632,12 @@
               <w:jc w:val="center"/>
               <w:rPr>
                 <w:rFonts w:asciiTheme="minorHAnsi" w:eastAsiaTheme="minorHAnsi" w:hAnsiTheme="minorHAnsi" w:cstheme="minorBidi"/>
-                <w:sz w:val="24"/>
-                <w:szCs w:val="24"/>
                 <w:lang w:val="it-IT" w:eastAsia="en-US" w:bidi="ar-SA"/>
               </w:rPr>
             </w:pPr>
             <w:r>
               <w:rPr>
                 <w:rFonts w:asciiTheme="minorHAnsi" w:eastAsiaTheme="minorHAnsi" w:hAnsiTheme="minorHAnsi" w:cstheme="minorBidi"/>
-                <w:sz w:val="24"/>
-                <w:szCs w:val="24"/>
                 <w:lang w:val="it-IT" w:eastAsia="en-US" w:bidi="ar-SA"/>
               </w:rPr>
               <w:t>Amicosante</w:t>
@@ -2076,16 +2654,12 @@
               <w:jc w:val="center"/>
               <w:rPr>
                 <w:rFonts w:asciiTheme="minorHAnsi" w:eastAsiaTheme="minorHAnsi" w:hAnsiTheme="minorHAnsi" w:cstheme="minorBidi"/>
-                <w:sz w:val="24"/>
-                <w:szCs w:val="24"/>
                 <w:lang w:val="it-IT" w:eastAsia="en-US" w:bidi="ar-SA"/>
               </w:rPr>
             </w:pPr>
             <w:r>
               <w:rPr>
                 <w:rFonts w:asciiTheme="minorHAnsi" w:eastAsiaTheme="minorHAnsi" w:hAnsiTheme="minorHAnsi" w:cstheme="minorBidi"/>
-                <w:sz w:val="24"/>
-                <w:szCs w:val="24"/>
                 <w:lang w:val="it-IT" w:eastAsia="en-US" w:bidi="ar-SA"/>
               </w:rPr>
               <w:t>246790</w:t>
@@ -2101,8 +2675,6 @@
               <w:pStyle w:val="TableParagraph"/>
               <w:rPr>
                 <w:rFonts w:asciiTheme="minorHAnsi" w:eastAsiaTheme="minorHAnsi" w:hAnsiTheme="minorHAnsi" w:cstheme="minorBidi"/>
-                <w:sz w:val="24"/>
-                <w:szCs w:val="24"/>
                 <w:lang w:val="it-IT" w:eastAsia="en-US" w:bidi="ar-SA"/>
               </w:rPr>
             </w:pPr>
@@ -2123,16 +2695,12 @@
               <w:jc w:val="center"/>
               <w:rPr>
                 <w:rFonts w:asciiTheme="minorHAnsi" w:eastAsiaTheme="minorHAnsi" w:hAnsiTheme="minorHAnsi" w:cstheme="minorBidi"/>
-                <w:sz w:val="24"/>
-                <w:szCs w:val="24"/>
                 <w:lang w:val="it-IT" w:eastAsia="en-US" w:bidi="ar-SA"/>
               </w:rPr>
             </w:pPr>
             <w:r>
               <w:rPr>
                 <w:rFonts w:asciiTheme="minorHAnsi" w:eastAsiaTheme="minorHAnsi" w:hAnsiTheme="minorHAnsi" w:cstheme="minorBidi"/>
-                <w:sz w:val="24"/>
-                <w:szCs w:val="24"/>
                 <w:lang w:val="it-IT" w:eastAsia="en-US" w:bidi="ar-SA"/>
               </w:rPr>
               <w:t>Angelo</w:t>
@@ -2149,16 +2717,12 @@
               <w:jc w:val="center"/>
               <w:rPr>
                 <w:rFonts w:asciiTheme="minorHAnsi" w:eastAsiaTheme="minorHAnsi" w:hAnsiTheme="minorHAnsi" w:cstheme="minorBidi"/>
-                <w:sz w:val="24"/>
-                <w:szCs w:val="24"/>
                 <w:lang w:val="it-IT" w:eastAsia="en-US" w:bidi="ar-SA"/>
               </w:rPr>
             </w:pPr>
             <w:r>
               <w:rPr>
                 <w:rFonts w:asciiTheme="minorHAnsi" w:eastAsiaTheme="minorHAnsi" w:hAnsiTheme="minorHAnsi" w:cstheme="minorBidi"/>
-                <w:sz w:val="24"/>
-                <w:szCs w:val="24"/>
                 <w:lang w:val="it-IT" w:eastAsia="en-US" w:bidi="ar-SA"/>
               </w:rPr>
               <w:t>D’Alfonso</w:t>
@@ -2175,16 +2739,12 @@
               <w:jc w:val="center"/>
               <w:rPr>
                 <w:rFonts w:asciiTheme="minorHAnsi" w:eastAsiaTheme="minorHAnsi" w:hAnsiTheme="minorHAnsi" w:cstheme="minorBidi"/>
-                <w:sz w:val="24"/>
-                <w:szCs w:val="24"/>
                 <w:lang w:val="it-IT" w:eastAsia="en-US" w:bidi="ar-SA"/>
               </w:rPr>
             </w:pPr>
             <w:r>
               <w:rPr>
                 <w:rFonts w:asciiTheme="minorHAnsi" w:eastAsiaTheme="minorHAnsi" w:hAnsiTheme="minorHAnsi" w:cstheme="minorBidi"/>
-                <w:sz w:val="24"/>
-                <w:szCs w:val="24"/>
                 <w:lang w:val="it-IT" w:eastAsia="en-US" w:bidi="ar-SA"/>
               </w:rPr>
               <w:t>249069</w:t>
@@ -2200,8 +2760,6 @@
               <w:pStyle w:val="TableParagraph"/>
               <w:rPr>
                 <w:rFonts w:asciiTheme="minorHAnsi" w:eastAsiaTheme="minorHAnsi" w:hAnsiTheme="minorHAnsi" w:cstheme="minorBidi"/>
-                <w:sz w:val="24"/>
-                <w:szCs w:val="24"/>
                 <w:lang w:val="it-IT" w:eastAsia="en-US" w:bidi="ar-SA"/>
               </w:rPr>
             </w:pPr>
@@ -2214,7 +2772,6 @@
         <w:ind w:right="5115"/>
         <w:rPr>
           <w:b/>
-          <w:sz w:val="24"/>
         </w:rPr>
       </w:pPr>
     </w:p>
@@ -2222,8 +2779,6 @@
       <w:pPr>
         <w:rPr>
           <w:rFonts w:asciiTheme="majorHAnsi" w:hAnsiTheme="majorHAnsi" w:cstheme="majorHAnsi"/>
-          <w:sz w:val="24"/>
-          <w:szCs w:val="24"/>
           <w:lang w:val="en-GB"/>
         </w:rPr>
       </w:pPr>
@@ -2231,172 +2786,62 @@
         <w:rPr>
           <w:b/>
           <w:bCs/>
-          <w:sz w:val="24"/>
-          <w:szCs w:val="24"/>
         </w:rPr>
         <w:t xml:space="preserve">Tecnologie/Librerie/Framework utilizzati lato client: </w:t>
       </w:r>
       <w:r>
         <w:rPr>
           <w:rFonts w:asciiTheme="majorHAnsi" w:hAnsiTheme="majorHAnsi" w:cstheme="majorHAnsi"/>
-          <w:sz w:val="24"/>
-          <w:szCs w:val="24"/>
         </w:rPr>
         <w:t xml:space="preserve">(ad es. </w:t>
       </w:r>
       <w:r>
         <w:rPr>
           <w:rFonts w:asciiTheme="majorHAnsi" w:hAnsiTheme="majorHAnsi" w:cstheme="majorHAnsi"/>
-          <w:sz w:val="24"/>
-          <w:szCs w:val="24"/>
           <w:lang w:val="en-GB"/>
         </w:rPr>
-        <w:t xml:space="preserve">HTML5, CSS 2/3, </w:t>
-      </w:r>
-      <w:proofErr w:type="spellStart"/>
-      <w:r>
-        <w:rPr>
-          <w:rFonts w:asciiTheme="majorHAnsi" w:hAnsiTheme="majorHAnsi" w:cstheme="majorHAnsi"/>
-          <w:sz w:val="24"/>
-          <w:szCs w:val="24"/>
+        <w:t>HTML5, CSS 2/3, Javascript, JQuery, Bootstrap)</w:t>
+      </w:r>
+    </w:p>
+    <w:p>
+      <w:pPr>
+        <w:rPr>
           <w:lang w:val="en-GB"/>
         </w:rPr>
-        <w:t>Javascript</w:t>
-      </w:r>
-      <w:proofErr w:type="spellEnd"/>
-      <w:r>
-        <w:rPr>
-          <w:rFonts w:asciiTheme="majorHAnsi" w:hAnsiTheme="majorHAnsi" w:cstheme="majorHAnsi"/>
-          <w:sz w:val="24"/>
-          <w:szCs w:val="24"/>
+      </w:pPr>
+      <w:r>
+        <w:rPr>
           <w:lang w:val="en-GB"/>
         </w:rPr>
-        <w:t xml:space="preserve">, </w:t>
-      </w:r>
-      <w:proofErr w:type="spellStart"/>
-      <w:r>
-        <w:rPr>
-          <w:rFonts w:asciiTheme="majorHAnsi" w:hAnsiTheme="majorHAnsi" w:cstheme="majorHAnsi"/>
-          <w:sz w:val="24"/>
-          <w:szCs w:val="24"/>
+        <w:t>HTML5, CSS</w:t>
+      </w:r>
+      <w:r>
+        <w:rPr>
           <w:lang w:val="en-GB"/>
         </w:rPr>
-        <w:t>JQuery</w:t>
-      </w:r>
-      <w:proofErr w:type="spellEnd"/>
-      <w:r>
-        <w:rPr>
-          <w:rFonts w:asciiTheme="majorHAnsi" w:hAnsiTheme="majorHAnsi" w:cstheme="majorHAnsi"/>
-          <w:sz w:val="24"/>
-          <w:szCs w:val="24"/>
+        <w:t>3</w:t>
+      </w:r>
+      <w:r>
+        <w:rPr>
           <w:lang w:val="en-GB"/>
         </w:rPr>
-        <w:t>, Bootstrap)</w:t>
-      </w:r>
-    </w:p>
-    <w:p>
-      <w:pPr>
-        <w:rPr>
-          <w:sz w:val="24"/>
-          <w:szCs w:val="24"/>
+        <w:t>, Javascript, JQuery, Ajax, Bootstrap</w:t>
+      </w:r>
+      <w:r>
+        <w:rPr>
           <w:lang w:val="en-GB"/>
         </w:rPr>
-      </w:pPr>
-      <w:r>
-        <w:rPr>
-          <w:sz w:val="24"/>
-          <w:szCs w:val="24"/>
-          <w:lang w:val="en-GB"/>
-        </w:rPr>
-        <w:t>HTML5, CSS</w:t>
-      </w:r>
-      <w:r>
-        <w:rPr>
-          <w:sz w:val="24"/>
-          <w:szCs w:val="24"/>
-          <w:lang w:val="en-GB"/>
-        </w:rPr>
-        <w:t>3</w:t>
-      </w:r>
-      <w:r>
-        <w:rPr>
-          <w:sz w:val="24"/>
-          <w:szCs w:val="24"/>
-          <w:lang w:val="en-GB"/>
-        </w:rPr>
-        <w:t xml:space="preserve">, </w:t>
-      </w:r>
-      <w:proofErr w:type="spellStart"/>
-      <w:r>
-        <w:rPr>
-          <w:sz w:val="24"/>
-          <w:szCs w:val="24"/>
-          <w:lang w:val="en-GB"/>
-        </w:rPr>
-        <w:t>Javascript</w:t>
-      </w:r>
-      <w:proofErr w:type="spellEnd"/>
-      <w:r>
-        <w:rPr>
-          <w:sz w:val="24"/>
-          <w:szCs w:val="24"/>
-          <w:lang w:val="en-GB"/>
-        </w:rPr>
-        <w:t xml:space="preserve">, </w:t>
-      </w:r>
-      <w:proofErr w:type="spellStart"/>
-      <w:r>
-        <w:rPr>
-          <w:sz w:val="24"/>
-          <w:szCs w:val="24"/>
-          <w:lang w:val="en-GB"/>
-        </w:rPr>
-        <w:t>JQuery</w:t>
-      </w:r>
-      <w:proofErr w:type="spellEnd"/>
-      <w:r>
-        <w:rPr>
-          <w:sz w:val="24"/>
-          <w:szCs w:val="24"/>
-          <w:lang w:val="en-GB"/>
-        </w:rPr>
-        <w:t>, Ajax, Bootstrap</w:t>
-      </w:r>
-      <w:r>
-        <w:rPr>
-          <w:sz w:val="24"/>
-          <w:szCs w:val="24"/>
-          <w:lang w:val="en-GB"/>
-        </w:rPr>
         <w:t xml:space="preserve">. </w:t>
       </w:r>
     </w:p>
     <w:p>
-      <w:pPr>
-        <w:rPr>
-          <w:sz w:val="24"/>
-          <w:szCs w:val="24"/>
-        </w:rPr>
-      </w:pPr>
-      <w:r>
-        <w:rPr>
-          <w:sz w:val="24"/>
-          <w:szCs w:val="24"/>
-        </w:rPr>
+      <w:r>
         <w:t>Sono state aggiunte delle l</w:t>
       </w:r>
       <w:r>
-        <w:rPr>
-          <w:sz w:val="24"/>
-          <w:szCs w:val="24"/>
-        </w:rPr>
         <w:t>ibrerie javascript per</w:t>
       </w:r>
       <w:r>
-        <w:rPr>
-          <w:sz w:val="24"/>
-          <w:szCs w:val="24"/>
-        </w:rPr>
         <w:t>:</w:t>
       </w:r>
     </w:p>
@@ -2417,6 +2862,7 @@
           <w:sz w:val="24"/>
           <w:szCs w:val="24"/>
         </w:rPr>
+        <w:lastRenderedPageBreak/>
         <w:t>F</w:t>
       </w:r>
       <w:r>
@@ -2455,6 +2901,15 @@
     <w:p>
       <w:pPr>
         <w:pStyle w:val="Paragrafoelenco"/>
+        <w:rPr>
+          <w:sz w:val="24"/>
+          <w:szCs w:val="24"/>
+        </w:rPr>
+      </w:pPr>
+    </w:p>
+    <w:p>
+      <w:pPr>
+        <w:pStyle w:val="Paragrafoelenco"/>
         <w:numPr>
           <w:ilvl w:val="0"/>
           <w:numId w:val="1"/>
@@ -2464,53 +2919,133 @@
           <w:szCs w:val="24"/>
         </w:rPr>
       </w:pPr>
-    </w:p>
-    <w:p>
-      <w:pPr>
+      <w:r>
         <w:rPr>
           <w:sz w:val="24"/>
           <w:szCs w:val="24"/>
         </w:rPr>
-      </w:pPr>
-    </w:p>
-    <w:p>
-      <w:pPr>
-        <w:rPr>
-          <w:rFonts w:asciiTheme="majorHAnsi" w:hAnsiTheme="majorHAnsi" w:cstheme="majorHAnsi"/>
+        <w:t>Ordinare le domande trascinandole in posizione: SortableJS:</w:t>
+      </w:r>
+    </w:p>
+    <w:p>
+      <w:pPr>
+        <w:pStyle w:val="Paragrafoelenco"/>
+        <w:rPr>
+          <w:color w:val="0000FF"/>
+          <w:u w:val="single"/>
+        </w:rPr>
+      </w:pPr>
+      <w:r>
+        <w:rPr>
+          <w:color w:val="0000FF"/>
+          <w:u w:val="single"/>
+        </w:rPr>
+        <w:fldChar w:fldCharType="begin"/>
+      </w:r>
+      <w:r>
+        <w:rPr>
+          <w:color w:val="0000FF"/>
+          <w:u w:val="single"/>
+        </w:rPr>
+        <w:instrText xml:space="preserve"> HYPERLINK "</w:instrText>
+      </w:r>
+      <w:r>
+        <w:rPr>
+          <w:color w:val="0000FF"/>
+          <w:u w:val="single"/>
+        </w:rPr>
+        <w:instrText>https://sortablejs.github.io/Sortable/</w:instrText>
+      </w:r>
+      <w:r>
+        <w:rPr>
+          <w:color w:val="0000FF"/>
+          <w:u w:val="single"/>
+        </w:rPr>
+        <w:instrText xml:space="preserve">" </w:instrText>
+      </w:r>
+      <w:r>
+        <w:rPr>
+          <w:color w:val="0000FF"/>
+          <w:u w:val="single"/>
+        </w:rPr>
+        <w:fldChar w:fldCharType="separate"/>
+      </w:r>
+      <w:r>
+        <w:rPr>
+          <w:rStyle w:val="Collegamentoipertestuale"/>
+        </w:rPr>
+        <w:t>https://sortablejs.github.io/Sortable/</w:t>
+      </w:r>
+      <w:r>
+        <w:rPr>
+          <w:color w:val="0000FF"/>
+          <w:u w:val="single"/>
+        </w:rPr>
+        <w:fldChar w:fldCharType="end"/>
+      </w:r>
+    </w:p>
+    <w:p>
+      <w:pPr>
+        <w:pStyle w:val="Paragrafoelenco"/>
+      </w:pPr>
+    </w:p>
+    <w:p>
+      <w:pPr>
+        <w:pStyle w:val="Paragrafoelenco"/>
+        <w:numPr>
+          <w:ilvl w:val="0"/>
+          <w:numId w:val="1"/>
+        </w:numPr>
+        <w:rPr>
           <w:sz w:val="24"/>
           <w:szCs w:val="24"/>
-          <w:lang w:val="en-GB"/>
-        </w:rPr>
-      </w:pPr>
-      <w:r>
-        <w:rPr>
-          <w:b/>
-          <w:bCs/>
+        </w:rPr>
+      </w:pPr>
+      <w:r>
+        <w:rPr>
           <w:sz w:val="24"/>
           <w:szCs w:val="24"/>
         </w:rPr>
-        <w:t xml:space="preserve">Tecnologie/Librerie/Framework utilizzati lato server: </w:t>
-      </w:r>
-      <w:r>
-        <w:rPr>
-          <w:rFonts w:asciiTheme="majorHAnsi" w:hAnsiTheme="majorHAnsi" w:cstheme="majorHAnsi"/>
+        <w:t>Generazione pop-up informativi e/o di conferma operazione: SweetAlertJS:</w:t>
+      </w:r>
+    </w:p>
+    <w:p>
+      <w:pPr>
+        <w:pStyle w:val="Paragrafoelenco"/>
+        <w:numPr>
+          <w:ilvl w:val="0"/>
+          <w:numId w:val="1"/>
+        </w:numPr>
+        <w:rPr>
           <w:sz w:val="24"/>
           <w:szCs w:val="24"/>
         </w:rPr>
-        <w:t xml:space="preserve">(ad es. </w:t>
-      </w:r>
-      <w:r>
-        <w:rPr>
-          <w:rFonts w:asciiTheme="majorHAnsi" w:hAnsiTheme="majorHAnsi" w:cstheme="majorHAnsi"/>
+      </w:pPr>
+      <w:hyperlink r:id="rId18" w:history="1">
+        <w:r>
+          <w:rPr>
+            <w:rStyle w:val="Collegamentoipertestuale"/>
+          </w:rPr>
+          <w:t>https://lipis.github.io/bootstrap-sweetalert/</w:t>
+        </w:r>
+      </w:hyperlink>
+    </w:p>
+    <w:p>
+      <w:pPr>
+        <w:pStyle w:val="Paragrafoelenco"/>
+        <w:rPr>
           <w:sz w:val="24"/>
           <w:szCs w:val="24"/>
-          <w:lang w:val="en-GB"/>
-        </w:rPr>
-        <w:t>JSP, MySQL, JPA, template engines)</w:t>
-      </w:r>
-    </w:p>
-    <w:p>
-      <w:pPr>
+        </w:rPr>
+      </w:pPr>
+    </w:p>
+    <w:p>
+      <w:pPr>
+        <w:pStyle w:val="Paragrafoelenco"/>
+        <w:numPr>
+          <w:ilvl w:val="0"/>
+          <w:numId w:val="1"/>
+        </w:numPr>
         <w:rPr>
           <w:sz w:val="24"/>
           <w:szCs w:val="24"/>
@@ -2521,37 +3056,47 @@
           <w:sz w:val="24"/>
           <w:szCs w:val="24"/>
         </w:rPr>
-        <w:t xml:space="preserve">JSP, MySQL, </w:t>
-      </w:r>
-      <w:proofErr w:type="spellStart"/>
-      <w:r>
-        <w:rPr>
-          <w:sz w:val="24"/>
-          <w:szCs w:val="24"/>
-        </w:rPr>
-        <w:t>Freemarker</w:t>
-      </w:r>
-      <w:proofErr w:type="spellEnd"/>
-      <w:r>
-        <w:rPr>
-          <w:sz w:val="24"/>
-          <w:szCs w:val="24"/>
-        </w:rPr>
-        <w:t>, Tomcat</w:t>
-      </w:r>
-    </w:p>
-    <w:p>
-      <w:pPr>
-        <w:rPr>
-          <w:sz w:val="24"/>
-          <w:szCs w:val="24"/>
-        </w:rPr>
-      </w:pPr>
-      <w:r>
-        <w:rPr>
-          <w:sz w:val="24"/>
-          <w:szCs w:val="24"/>
-        </w:rPr>
+        <w:t>Bootstrap per il restante 80% di funzionalità (Accordion/Collapse/Input Validate) ecc…</w:t>
+      </w:r>
+    </w:p>
+    <w:p/>
+    <w:p/>
+    <w:p/>
+    <w:p>
+      <w:pPr>
+        <w:rPr>
+          <w:rFonts w:asciiTheme="majorHAnsi" w:hAnsiTheme="majorHAnsi" w:cstheme="majorHAnsi"/>
+          <w:lang w:val="en-GB"/>
+        </w:rPr>
+      </w:pPr>
+      <w:r>
+        <w:rPr>
+          <w:b/>
+          <w:bCs/>
+        </w:rPr>
+        <w:t xml:space="preserve">Tecnologie/Librerie/Framework utilizzati lato server: </w:t>
+      </w:r>
+      <w:r>
+        <w:rPr>
+          <w:rFonts w:asciiTheme="majorHAnsi" w:hAnsiTheme="majorHAnsi" w:cstheme="majorHAnsi"/>
+        </w:rPr>
+        <w:t xml:space="preserve">(ad es. </w:t>
+      </w:r>
+      <w:r>
+        <w:rPr>
+          <w:rFonts w:asciiTheme="majorHAnsi" w:hAnsiTheme="majorHAnsi" w:cstheme="majorHAnsi"/>
+          <w:lang w:val="en-GB"/>
+        </w:rPr>
+        <w:t>JSP, MySQL, JPA, template engines)</w:t>
+      </w:r>
+    </w:p>
+    <w:p>
+      <w:r>
+        <w:t>JSP, MySQL, Freemarker, Tomcat</w:t>
+      </w:r>
+    </w:p>
+    <w:p>
+      <w:r>
         <w:t>In Java sono state aggiunte delle librerie per:</w:t>
       </w:r>
     </w:p>
@@ -2573,6 +3118,26 @@
           <w:szCs w:val="24"/>
         </w:rPr>
         <w:t>Generare stringhe</w:t>
+      </w:r>
+    </w:p>
+    <w:p>
+      <w:pPr>
+        <w:pStyle w:val="Paragrafoelenco"/>
+        <w:numPr>
+          <w:ilvl w:val="0"/>
+          <w:numId w:val="2"/>
+        </w:numPr>
+        <w:rPr>
+          <w:sz w:val="24"/>
+          <w:szCs w:val="24"/>
+        </w:rPr>
+      </w:pPr>
+      <w:r>
+        <w:rPr>
+          <w:sz w:val="24"/>
+          <w:szCs w:val="24"/>
+        </w:rPr>
+        <w:t>Fare dei controlli su stringhe in input quali “formato email” ecc..</w:t>
       </w:r>
     </w:p>
     <w:p>
@@ -4747,9 +5312,7 @@
           <w:tab w:val="left" w:pos="10354"/>
         </w:tabs>
         <w:rPr>
-          <w:rFonts w:ascii="Times New Roman"/>
           <w:w w:val="99"/>
-          <w:sz w:val="24"/>
           <w:u w:val="single"/>
         </w:rPr>
       </w:pPr>
@@ -4757,15 +5320,12 @@
         <w:rPr>
           <w:b/>
           <w:bCs/>
-          <w:sz w:val="24"/>
-          <w:szCs w:val="24"/>
         </w:rPr>
         <w:t>Data di consegna del progetto:</w:t>
       </w:r>
       <w:r>
         <w:rPr>
           <w:b/>
-          <w:sz w:val="24"/>
         </w:rPr>
         <w:t xml:space="preserve"> </w:t>
       </w:r>
@@ -4773,15 +5333,12 @@
         <w:rPr>
           <w:b/>
           <w:spacing w:val="2"/>
-          <w:sz w:val="24"/>
         </w:rPr>
         <w:t xml:space="preserve"> </w:t>
       </w:r>
       <w:r>
         <w:rPr>
-          <w:rFonts w:ascii="Times New Roman"/>
           <w:w w:val="99"/>
-          <w:sz w:val="24"/>
           <w:u w:val="single"/>
         </w:rPr>
         <w:t xml:space="preserve"> </w:t>
@@ -4792,23 +5349,19 @@
         <w:tabs>
           <w:tab w:val="left" w:pos="10354"/>
         </w:tabs>
-        <w:rPr>
-          <w:rFonts w:ascii="Times New Roman"/>
-          <w:sz w:val="24"/>
-        </w:rPr>
-      </w:pPr>
-      <w:r>
-        <w:rPr>
-          <w:rFonts w:ascii="Times New Roman"/>
+      </w:pPr>
+      <w:r>
+        <w:rPr>
           <w:w w:val="99"/>
-          <w:sz w:val="24"/>
           <w:u w:val="single"/>
         </w:rPr>
         <w:t>21/01/2020</w:t>
       </w:r>
+      <w:bookmarkStart w:id="0" w:name="_GoBack"/>
+      <w:bookmarkEnd w:id="0"/>
     </w:p>
     <w:sectPr>
-      <w:footerReference w:type="default" r:id="rId18"/>
+      <w:footerReference w:type="default" r:id="rId19"/>
       <w:pgSz w:w="11906" w:h="16838"/>
       <w:pgMar w:top="1417" w:right="1134" w:bottom="1134" w:left="1134" w:header="708" w:footer="708" w:gutter="0"/>
       <w:cols w:space="708"/>
@@ -4822,9 +5375,6 @@
 <w:endnotes xmlns:wpc="http://schemas.microsoft.com/office/word/2010/wordprocessingCanvas" xmlns:cx="http://schemas.microsoft.com/office/drawing/2014/chartex" xmlns:cx1="http://schemas.microsoft.com/office/drawing/2015/9/8/chartex" xmlns:cx2="http://schemas.microsoft.com/office/drawing/2015/10/21/chartex" xmlns:cx3="http://schemas.microsoft.com/office/drawing/2016/5/9/chartex" xmlns:cx4="http://schemas.microsoft.com/office/drawing/2016/5/10/chartex" xmlns:cx5="http://schemas.microsoft.com/office/drawing/2016/5/11/chartex" xmlns:cx6="http://schemas.microsoft.com/office/drawing/2016/5/12/chartex" xmlns:cx7="http://schemas.microsoft.com/office/drawing/2016/5/13/chartex" xmlns:cx8="http://schemas.microsoft.com/office/drawing/2016/5/14/chartex" xmlns:mc="http://schemas.openxmlformats.org/markup-compatibility/2006" xmlns:aink="http://schemas.microsoft.com/office/drawing/2016/ink" xmlns:am3d="http://schemas.microsoft.com/office/drawing/2017/model3d" xmlns:o="urn:schemas-microsoft-com:office:office" xmlns:r="http://schemas.openxmlformats.org/officeDocument/2006/relationships" xmlns:m="http://schemas.openxmlformats.org/officeDocument/2006/math" xmlns:v="urn:schemas-microsoft-com:vml" xmlns:wp14="http://schemas.microsoft.com/office/word/2010/wordprocessingDrawing" xmlns:wp="http://schemas.openxmlformats.org/drawingml/2006/wordprocessingDrawing" xmlns:w10="urn:schemas-microsoft-com:office:word" xmlns:w="http://schemas.openxmlformats.org/wordprocessingml/2006/main" xmlns:w14="http://schemas.microsoft.com/office/word/2010/wordml" xmlns:w15="http://schemas.microsoft.com/office/word/2012/wordml" xmlns:w16cid="http://schemas.microsoft.com/office/word/2016/wordml/cid" xmlns:w16se="http://schemas.microsoft.com/office/word/2015/wordml/symex" xmlns:wpg="http://schemas.microsoft.com/office/word/2010/wordprocessingGroup" xmlns:wpi="http://schemas.microsoft.com/office/word/2010/wordprocessingInk" xmlns:wne="http://schemas.microsoft.com/office/word/2006/wordml" xmlns:wps="http://schemas.microsoft.com/office/word/2010/wordprocessingShape" mc:Ignorable="w14 w15 w16se w16cid wp14">
   <w:endnote w:type="separator" w:id="-1">
     <w:p>
-      <w:pPr>
-        <w:spacing w:after="0" w:line="240" w:lineRule="auto"/>
-      </w:pPr>
       <w:r>
         <w:separator/>
       </w:r>
@@ -4832,9 +5382,6 @@
   </w:endnote>
   <w:endnote w:type="continuationSeparator" w:id="0">
     <w:p>
-      <w:pPr>
-        <w:spacing w:after="0" w:line="240" w:lineRule="auto"/>
-      </w:pPr>
       <w:r>
         <w:continuationSeparator/>
       </w:r>
@@ -4865,9 +5412,6 @@
 <w:footnotes xmlns:wpc="http://schemas.microsoft.com/office/word/2010/wordprocessingCanvas" xmlns:cx="http://schemas.microsoft.com/office/drawing/2014/chartex" xmlns:cx1="http://schemas.microsoft.com/office/drawing/2015/9/8/chartex" xmlns:cx2="http://schemas.microsoft.com/office/drawing/2015/10/21/chartex" xmlns:cx3="http://schemas.microsoft.com/office/drawing/2016/5/9/chartex" xmlns:cx4="http://schemas.microsoft.com/office/drawing/2016/5/10/chartex" xmlns:cx5="http://schemas.microsoft.com/office/drawing/2016/5/11/chartex" xmlns:cx6="http://schemas.microsoft.com/office/drawing/2016/5/12/chartex" xmlns:cx7="http://schemas.microsoft.com/office/drawing/2016/5/13/chartex" xmlns:cx8="http://schemas.microsoft.com/office/drawing/2016/5/14/chartex" xmlns:mc="http://schemas.openxmlformats.org/markup-compatibility/2006" xmlns:aink="http://schemas.microsoft.com/office/drawing/2016/ink" xmlns:am3d="http://schemas.microsoft.com/office/drawing/2017/model3d" xmlns:o="urn:schemas-microsoft-com:office:office" xmlns:r="http://schemas.openxmlformats.org/officeDocument/2006/relationships" xmlns:m="http://schemas.openxmlformats.org/officeDocument/2006/math" xmlns:v="urn:schemas-microsoft-com:vml" xmlns:wp14="http://schemas.microsoft.com/office/word/2010/wordprocessingDrawing" xmlns:wp="http://schemas.openxmlformats.org/drawingml/2006/wordprocessingDrawing" xmlns:w10="urn:schemas-microsoft-com:office:word" xmlns:w="http://schemas.openxmlformats.org/wordprocessingml/2006/main" xmlns:w14="http://schemas.microsoft.com/office/word/2010/wordml" xmlns:w15="http://schemas.microsoft.com/office/word/2012/wordml" xmlns:w16cid="http://schemas.microsoft.com/office/word/2016/wordml/cid" xmlns:w16se="http://schemas.microsoft.com/office/word/2015/wordml/symex" xmlns:wpg="http://schemas.microsoft.com/office/word/2010/wordprocessingGroup" xmlns:wpi="http://schemas.microsoft.com/office/word/2010/wordprocessingInk" xmlns:wne="http://schemas.microsoft.com/office/word/2006/wordml" xmlns:wps="http://schemas.microsoft.com/office/word/2010/wordprocessingShape" mc:Ignorable="w14 w15 w16se w16cid wp14">
   <w:footnote w:type="separator" w:id="-1">
     <w:p>
-      <w:pPr>
-        <w:spacing w:after="0" w:line="240" w:lineRule="auto"/>
-      </w:pPr>
       <w:r>
         <w:separator/>
       </w:r>
@@ -4875,9 +5419,6 @@
   </w:footnote>
   <w:footnote w:type="continuationSeparator" w:id="0">
     <w:p>
-      <w:pPr>
-        <w:spacing w:after="0" w:line="240" w:lineRule="auto"/>
-      </w:pPr>
       <w:r>
         <w:continuationSeparator/>
       </w:r>
@@ -5521,6 +6062,16 @@
   <w:style w:type="paragraph" w:default="1" w:styleId="Normale">
     <w:name w:val="Normal"/>
     <w:qFormat/>
+    <w:rsid w:val="00256DF2"/>
+    <w:pPr>
+      <w:spacing w:after="0" w:line="240" w:lineRule="auto"/>
+    </w:pPr>
+    <w:rPr>
+      <w:rFonts w:ascii="Times New Roman" w:eastAsia="Times New Roman" w:hAnsi="Times New Roman" w:cs="Times New Roman"/>
+      <w:sz w:val="24"/>
+      <w:szCs w:val="24"/>
+      <w:lang w:eastAsia="it-IT"/>
+    </w:rPr>
   </w:style>
   <w:style w:type="paragraph" w:styleId="Titolo2">
     <w:name w:val="heading 2"/>
@@ -5534,7 +6085,7 @@
       <w:widowControl w:val="0"/>
       <w:autoSpaceDE w:val="0"/>
       <w:autoSpaceDN w:val="0"/>
-      <w:spacing w:before="30" w:after="0" w:line="240" w:lineRule="auto"/>
+      <w:spacing w:before="30"/>
       <w:ind w:left="378"/>
       <w:outlineLvl w:val="1"/>
     </w:pPr>
@@ -5542,9 +6093,7 @@
       <w:rFonts w:ascii="Garamond" w:eastAsia="Garamond" w:hAnsi="Garamond" w:cs="Garamond"/>
       <w:b/>
       <w:bCs/>
-      <w:sz w:val="24"/>
-      <w:szCs w:val="24"/>
-      <w:lang w:eastAsia="it-IT" w:bidi="it-IT"/>
+      <w:lang w:bidi="it-IT"/>
     </w:rPr>
   </w:style>
   <w:style w:type="character" w:default="1" w:styleId="Carpredefinitoparagrafo">
@@ -5623,13 +6172,11 @@
         <w:tab w:val="left" w:pos="13740"/>
         <w:tab w:val="left" w:pos="14656"/>
       </w:tabs>
-      <w:spacing w:after="0" w:line="240" w:lineRule="auto"/>
     </w:pPr>
     <w:rPr>
-      <w:rFonts w:ascii="Courier New" w:eastAsia="Times New Roman" w:hAnsi="Courier New" w:cs="Courier New"/>
+      <w:rFonts w:ascii="Courier New" w:hAnsi="Courier New" w:cs="Courier New"/>
       <w:sz w:val="20"/>
       <w:szCs w:val="20"/>
-      <w:lang w:eastAsia="it-IT"/>
     </w:rPr>
   </w:style>
   <w:style w:type="character" w:customStyle="1" w:styleId="PreformattatoHTMLCarattere">
@@ -5670,8 +6217,13 @@
         <w:tab w:val="center" w:pos="4819"/>
         <w:tab w:val="right" w:pos="9638"/>
       </w:tabs>
-      <w:spacing w:after="0" w:line="240" w:lineRule="auto"/>
     </w:pPr>
+    <w:rPr>
+      <w:rFonts w:asciiTheme="minorHAnsi" w:eastAsiaTheme="minorHAnsi" w:hAnsiTheme="minorHAnsi" w:cstheme="minorBidi"/>
+      <w:sz w:val="22"/>
+      <w:szCs w:val="22"/>
+      <w:lang w:eastAsia="en-US"/>
+    </w:rPr>
   </w:style>
   <w:style w:type="character" w:customStyle="1" w:styleId="IntestazioneCarattere">
     <w:name w:val="Intestazione Carattere"/>
@@ -5692,8 +6244,13 @@
         <w:tab w:val="center" w:pos="4819"/>
         <w:tab w:val="right" w:pos="9638"/>
       </w:tabs>
-      <w:spacing w:after="0" w:line="240" w:lineRule="auto"/>
     </w:pPr>
+    <w:rPr>
+      <w:rFonts w:asciiTheme="minorHAnsi" w:eastAsiaTheme="minorHAnsi" w:hAnsiTheme="minorHAnsi" w:cstheme="minorBidi"/>
+      <w:sz w:val="22"/>
+      <w:szCs w:val="22"/>
+      <w:lang w:eastAsia="en-US"/>
+    </w:rPr>
   </w:style>
   <w:style w:type="character" w:customStyle="1" w:styleId="PidipaginaCarattere">
     <w:name w:val="Piè di pagina Carattere"/>
@@ -5713,13 +6270,10 @@
       <w:widowControl w:val="0"/>
       <w:autoSpaceDE w:val="0"/>
       <w:autoSpaceDN w:val="0"/>
-      <w:spacing w:after="0" w:line="240" w:lineRule="auto"/>
     </w:pPr>
     <w:rPr>
       <w:rFonts w:ascii="Garamond" w:eastAsia="Garamond" w:hAnsi="Garamond" w:cs="Garamond"/>
-      <w:sz w:val="24"/>
-      <w:szCs w:val="24"/>
-      <w:lang w:eastAsia="it-IT" w:bidi="it-IT"/>
+      <w:lang w:bidi="it-IT"/>
     </w:rPr>
   </w:style>
   <w:style w:type="character" w:customStyle="1" w:styleId="CorpotestoCarattere">
@@ -5771,11 +6325,12 @@
       <w:widowControl w:val="0"/>
       <w:autoSpaceDE w:val="0"/>
       <w:autoSpaceDN w:val="0"/>
-      <w:spacing w:after="0" w:line="240" w:lineRule="auto"/>
     </w:pPr>
     <w:rPr>
       <w:rFonts w:ascii="Garamond" w:eastAsia="Garamond" w:hAnsi="Garamond" w:cs="Garamond"/>
-      <w:lang w:eastAsia="it-IT" w:bidi="it-IT"/>
+      <w:sz w:val="22"/>
+      <w:szCs w:val="22"/>
+      <w:lang w:bidi="it-IT"/>
     </w:rPr>
   </w:style>
   <w:style w:type="character" w:customStyle="1" w:styleId="Titolo2Carattere">
@@ -5801,13 +6356,11 @@
     <w:semiHidden/>
     <w:unhideWhenUsed/>
     <w:rsid w:val="0011253A"/>
-    <w:pPr>
-      <w:spacing w:after="0" w:line="240" w:lineRule="auto"/>
-    </w:pPr>
     <w:rPr>
-      <w:rFonts w:ascii="Segoe UI" w:hAnsi="Segoe UI" w:cs="Segoe UI"/>
+      <w:rFonts w:ascii="Segoe UI" w:eastAsiaTheme="minorHAnsi" w:hAnsi="Segoe UI" w:cs="Segoe UI"/>
       <w:sz w:val="18"/>
       <w:szCs w:val="18"/>
+      <w:lang w:eastAsia="en-US"/>
     </w:rPr>
   </w:style>
   <w:style w:type="character" w:customStyle="1" w:styleId="TestofumettoCarattere">
@@ -5830,9 +6383,16 @@
     <w:qFormat/>
     <w:rsid w:val="00376288"/>
     <w:pPr>
+      <w:spacing w:after="160" w:line="259" w:lineRule="auto"/>
       <w:ind w:left="720"/>
       <w:contextualSpacing/>
     </w:pPr>
+    <w:rPr>
+      <w:rFonts w:asciiTheme="minorHAnsi" w:eastAsiaTheme="minorHAnsi" w:hAnsiTheme="minorHAnsi" w:cstheme="minorBidi"/>
+      <w:sz w:val="22"/>
+      <w:szCs w:val="22"/>
+      <w:lang w:eastAsia="en-US"/>
+    </w:rPr>
   </w:style>
 </w:styles>
 </file>
@@ -6137,7 +6697,7 @@
 </file>
 
 <file path=customXml/itemProps1.xml><?xml version="1.0" encoding="utf-8"?>
-<ds:datastoreItem xmlns:ds="http://schemas.openxmlformats.org/officeDocument/2006/customXml" ds:itemID="{5373F104-B387-4B0A-9571-C26982208622}">
+<ds:datastoreItem xmlns:ds="http://schemas.openxmlformats.org/officeDocument/2006/customXml" ds:itemID="{DCAD9510-F395-5241-B21F-DFDE605BB26C}">
   <ds:schemaRefs>
     <ds:schemaRef ds:uri="http://schemas.openxmlformats.org/officeDocument/2006/bibliography"/>
   </ds:schemaRefs>

</xml_diff>